<commit_message>
Updated SRS and Usecase Diagramm
</commit_message>
<xml_diff>
--- a/Documentation/SRS/Software Requirements Specification.docx
+++ b/Documentation/SRS/Software Requirements Specification.docx
@@ -7,11 +7,9 @@
         <w:pStyle w:val="Title"/>
         <w:jc w:val="right"/>
       </w:pPr>
-      <w:proofErr w:type="spellStart"/>
       <w:r>
         <w:t>CookieApp</w:t>
       </w:r>
-      <w:proofErr w:type="spellEnd"/>
     </w:p>
     <w:p>
       <w:pPr>
@@ -65,15 +63,7 @@
         <w:pStyle w:val="InfoBlue"/>
       </w:pPr>
       <w:r>
-        <w:t>[Note: The following template is provided for use with the Rational Unified Process. Text enclosed in square brackets and displayed in blue italics (style=</w:t>
-      </w:r>
-      <w:proofErr w:type="spellStart"/>
-      <w:r>
-        <w:t>InfoBlue</w:t>
-      </w:r>
-      <w:proofErr w:type="spellEnd"/>
-      <w:r>
-        <w:t>) is included to provide guidance to the author and should be deleted before publishing the document. A paragraph entered following this style will automatically be set to normal (style=Body Text).]</w:t>
+        <w:t>[Note: The following template is provided for use with the Rational Unified Process. Text enclosed in square brackets and displayed in blue italics (style=InfoBlue) is included to provide guidance to the author and should be deleted before publishing the document. A paragraph entered following this style will automatically be set to normal (style=Body Text).]</w:t>
       </w:r>
     </w:p>
     <w:p>
@@ -93,8 +83,8 @@
       <w:pPr>
         <w:pStyle w:val="BodyText"/>
         <w:sectPr>
-          <w:headerReference w:type="default" r:id="rId8"/>
-          <w:footerReference w:type="even" r:id="rId9"/>
+          <w:headerReference w:type="default" r:id="rId9"/>
+          <w:footerReference w:type="even" r:id="rId10"/>
           <w:pgSz w:w="12240" w:h="15840" w:code="1"/>
           <w:pgMar w:top="1440" w:right="1440" w:bottom="1440" w:left="1440" w:header="720" w:footer="720" w:gutter="0"/>
           <w:cols w:space="720"/>
@@ -333,6 +323,9 @@
             <w:pPr>
               <w:pStyle w:val="Tabletext"/>
             </w:pPr>
+            <w:r>
+              <w:t>17.10.2014</w:t>
+            </w:r>
           </w:p>
         </w:tc>
         <w:tc>
@@ -343,6 +336,9 @@
             <w:pPr>
               <w:pStyle w:val="Tabletext"/>
             </w:pPr>
+            <w:r>
+              <w:t>1.2</w:t>
+            </w:r>
           </w:p>
         </w:tc>
         <w:tc>
@@ -353,6 +349,9 @@
             <w:pPr>
               <w:pStyle w:val="Tabletext"/>
             </w:pPr>
+            <w:r>
+              <w:t>Updated usecase diagramm, reliablities, functionality</w:t>
+            </w:r>
           </w:p>
         </w:tc>
         <w:tc>
@@ -363,6 +362,9 @@
             <w:pPr>
               <w:pStyle w:val="Tabletext"/>
             </w:pPr>
+            <w:r>
+              <w:t>Christian V.</w:t>
+            </w:r>
           </w:p>
         </w:tc>
       </w:tr>
@@ -426,12 +428,14 @@
       <w:pPr>
         <w:pStyle w:val="TOC1"/>
         <w:tabs>
-          <w:tab w:val="left" w:pos="432"/>
+          <w:tab w:val="left" w:pos="390"/>
         </w:tabs>
         <w:rPr>
+          <w:rFonts w:asciiTheme="minorHAnsi" w:eastAsiaTheme="minorEastAsia" w:hAnsiTheme="minorHAnsi" w:cstheme="minorBidi"/>
           <w:noProof/>
           <w:sz w:val="24"/>
           <w:szCs w:val="24"/>
+          <w:lang w:val="de-DE" w:eastAsia="ja-JP"/>
         </w:rPr>
       </w:pPr>
       <w:r>
@@ -446,22 +450,22 @@
       <w:r>
         <w:rPr>
           <w:noProof/>
-          <w:szCs w:val="24"/>
         </w:rPr>
         <w:t>1.</w:t>
       </w:r>
       <w:r>
         <w:rPr>
+          <w:rFonts w:asciiTheme="minorHAnsi" w:eastAsiaTheme="minorEastAsia" w:hAnsiTheme="minorHAnsi" w:cstheme="minorBidi"/>
           <w:noProof/>
           <w:sz w:val="24"/>
           <w:szCs w:val="24"/>
+          <w:lang w:val="de-DE" w:eastAsia="ja-JP"/>
         </w:rPr>
         <w:tab/>
       </w:r>
       <w:r>
         <w:rPr>
           <w:noProof/>
-          <w:szCs w:val="24"/>
         </w:rPr>
         <w:t>Introduction</w:t>
       </w:r>
@@ -481,7 +485,7 @@
         <w:rPr>
           <w:noProof/>
         </w:rPr>
-        <w:instrText xml:space="preserve"> PAGEREF _Toc492795815 \h </w:instrText>
+        <w:instrText xml:space="preserve"> PAGEREF _Toc275166981 \h </w:instrText>
       </w:r>
       <w:r>
         <w:rPr>
@@ -511,12 +515,14 @@
       <w:pPr>
         <w:pStyle w:val="TOC2"/>
         <w:tabs>
-          <w:tab w:val="left" w:pos="1000"/>
+          <w:tab w:val="left" w:pos="922"/>
         </w:tabs>
         <w:rPr>
+          <w:rFonts w:asciiTheme="minorHAnsi" w:eastAsiaTheme="minorEastAsia" w:hAnsiTheme="minorHAnsi" w:cstheme="minorBidi"/>
           <w:noProof/>
           <w:sz w:val="24"/>
           <w:szCs w:val="24"/>
+          <w:lang w:val="de-DE" w:eastAsia="ja-JP"/>
         </w:rPr>
       </w:pPr>
       <w:r>
@@ -527,9 +533,11 @@
       </w:r>
       <w:r>
         <w:rPr>
+          <w:rFonts w:asciiTheme="minorHAnsi" w:eastAsiaTheme="minorEastAsia" w:hAnsiTheme="minorHAnsi" w:cstheme="minorBidi"/>
           <w:noProof/>
           <w:sz w:val="24"/>
           <w:szCs w:val="24"/>
+          <w:lang w:val="de-DE" w:eastAsia="ja-JP"/>
         </w:rPr>
         <w:tab/>
       </w:r>
@@ -555,7 +563,7 @@
         <w:rPr>
           <w:noProof/>
         </w:rPr>
-        <w:instrText xml:space="preserve"> PAGEREF _Toc492795816 \h </w:instrText>
+        <w:instrText xml:space="preserve"> PAGEREF _Toc275166982 \h </w:instrText>
       </w:r>
       <w:r>
         <w:rPr>
@@ -585,12 +593,14 @@
       <w:pPr>
         <w:pStyle w:val="TOC2"/>
         <w:tabs>
-          <w:tab w:val="left" w:pos="1000"/>
+          <w:tab w:val="left" w:pos="922"/>
         </w:tabs>
         <w:rPr>
+          <w:rFonts w:asciiTheme="minorHAnsi" w:eastAsiaTheme="minorEastAsia" w:hAnsiTheme="minorHAnsi" w:cstheme="minorBidi"/>
           <w:noProof/>
           <w:sz w:val="24"/>
           <w:szCs w:val="24"/>
+          <w:lang w:val="de-DE" w:eastAsia="ja-JP"/>
         </w:rPr>
       </w:pPr>
       <w:r>
@@ -601,9 +611,11 @@
       </w:r>
       <w:r>
         <w:rPr>
+          <w:rFonts w:asciiTheme="minorHAnsi" w:eastAsiaTheme="minorEastAsia" w:hAnsiTheme="minorHAnsi" w:cstheme="minorBidi"/>
           <w:noProof/>
           <w:sz w:val="24"/>
           <w:szCs w:val="24"/>
+          <w:lang w:val="de-DE" w:eastAsia="ja-JP"/>
         </w:rPr>
         <w:tab/>
       </w:r>
@@ -629,7 +641,7 @@
         <w:rPr>
           <w:noProof/>
         </w:rPr>
-        <w:instrText xml:space="preserve"> PAGEREF _Toc492795817 \h </w:instrText>
+        <w:instrText xml:space="preserve"> PAGEREF _Toc275166983 \h </w:instrText>
       </w:r>
       <w:r>
         <w:rPr>
@@ -659,12 +671,14 @@
       <w:pPr>
         <w:pStyle w:val="TOC2"/>
         <w:tabs>
-          <w:tab w:val="left" w:pos="1000"/>
+          <w:tab w:val="left" w:pos="922"/>
         </w:tabs>
         <w:rPr>
+          <w:rFonts w:asciiTheme="minorHAnsi" w:eastAsiaTheme="minorEastAsia" w:hAnsiTheme="minorHAnsi" w:cstheme="minorBidi"/>
           <w:noProof/>
           <w:sz w:val="24"/>
           <w:szCs w:val="24"/>
+          <w:lang w:val="de-DE" w:eastAsia="ja-JP"/>
         </w:rPr>
       </w:pPr>
       <w:r>
@@ -675,9 +689,11 @@
       </w:r>
       <w:r>
         <w:rPr>
+          <w:rFonts w:asciiTheme="minorHAnsi" w:eastAsiaTheme="minorEastAsia" w:hAnsiTheme="minorHAnsi" w:cstheme="minorBidi"/>
           <w:noProof/>
           <w:sz w:val="24"/>
           <w:szCs w:val="24"/>
+          <w:lang w:val="de-DE" w:eastAsia="ja-JP"/>
         </w:rPr>
         <w:tab/>
       </w:r>
@@ -703,7 +719,7 @@
         <w:rPr>
           <w:noProof/>
         </w:rPr>
-        <w:instrText xml:space="preserve"> PAGEREF _Toc492795818 \h </w:instrText>
+        <w:instrText xml:space="preserve"> PAGEREF _Toc275166984 \h </w:instrText>
       </w:r>
       <w:r>
         <w:rPr>
@@ -733,12 +749,14 @@
       <w:pPr>
         <w:pStyle w:val="TOC2"/>
         <w:tabs>
-          <w:tab w:val="left" w:pos="1000"/>
+          <w:tab w:val="left" w:pos="922"/>
         </w:tabs>
         <w:rPr>
+          <w:rFonts w:asciiTheme="minorHAnsi" w:eastAsiaTheme="minorEastAsia" w:hAnsiTheme="minorHAnsi" w:cstheme="minorBidi"/>
           <w:noProof/>
           <w:sz w:val="24"/>
           <w:szCs w:val="24"/>
+          <w:lang w:val="de-DE" w:eastAsia="ja-JP"/>
         </w:rPr>
       </w:pPr>
       <w:r>
@@ -749,9 +767,11 @@
       </w:r>
       <w:r>
         <w:rPr>
+          <w:rFonts w:asciiTheme="minorHAnsi" w:eastAsiaTheme="minorEastAsia" w:hAnsiTheme="minorHAnsi" w:cstheme="minorBidi"/>
           <w:noProof/>
           <w:sz w:val="24"/>
           <w:szCs w:val="24"/>
+          <w:lang w:val="de-DE" w:eastAsia="ja-JP"/>
         </w:rPr>
         <w:tab/>
       </w:r>
@@ -777,7 +797,7 @@
         <w:rPr>
           <w:noProof/>
         </w:rPr>
-        <w:instrText xml:space="preserve"> PAGEREF _Toc492795819 \h </w:instrText>
+        <w:instrText xml:space="preserve"> PAGEREF _Toc275166985 \h </w:instrText>
       </w:r>
       <w:r>
         <w:rPr>
@@ -807,12 +827,14 @@
       <w:pPr>
         <w:pStyle w:val="TOC2"/>
         <w:tabs>
-          <w:tab w:val="left" w:pos="1000"/>
+          <w:tab w:val="left" w:pos="922"/>
         </w:tabs>
         <w:rPr>
+          <w:rFonts w:asciiTheme="minorHAnsi" w:eastAsiaTheme="minorEastAsia" w:hAnsiTheme="minorHAnsi" w:cstheme="minorBidi"/>
           <w:noProof/>
           <w:sz w:val="24"/>
           <w:szCs w:val="24"/>
+          <w:lang w:val="de-DE" w:eastAsia="ja-JP"/>
         </w:rPr>
       </w:pPr>
       <w:r>
@@ -823,9 +845,11 @@
       </w:r>
       <w:r>
         <w:rPr>
+          <w:rFonts w:asciiTheme="minorHAnsi" w:eastAsiaTheme="minorEastAsia" w:hAnsiTheme="minorHAnsi" w:cstheme="minorBidi"/>
           <w:noProof/>
           <w:sz w:val="24"/>
           <w:szCs w:val="24"/>
+          <w:lang w:val="de-DE" w:eastAsia="ja-JP"/>
         </w:rPr>
         <w:tab/>
       </w:r>
@@ -851,7 +875,7 @@
         <w:rPr>
           <w:noProof/>
         </w:rPr>
-        <w:instrText xml:space="preserve"> PAGEREF _Toc492795820 \h </w:instrText>
+        <w:instrText xml:space="preserve"> PAGEREF _Toc275166986 \h </w:instrText>
       </w:r>
       <w:r>
         <w:rPr>
@@ -881,33 +905,35 @@
       <w:pPr>
         <w:pStyle w:val="TOC1"/>
         <w:tabs>
-          <w:tab w:val="left" w:pos="432"/>
+          <w:tab w:val="left" w:pos="390"/>
         </w:tabs>
         <w:rPr>
+          <w:rFonts w:asciiTheme="minorHAnsi" w:eastAsiaTheme="minorEastAsia" w:hAnsiTheme="minorHAnsi" w:cstheme="minorBidi"/>
           <w:noProof/>
           <w:sz w:val="24"/>
           <w:szCs w:val="24"/>
-        </w:rPr>
-      </w:pPr>
-      <w:r>
-        <w:rPr>
-          <w:noProof/>
-          <w:szCs w:val="24"/>
+          <w:lang w:val="de-DE" w:eastAsia="ja-JP"/>
+        </w:rPr>
+      </w:pPr>
+      <w:r>
+        <w:rPr>
+          <w:noProof/>
         </w:rPr>
         <w:t>2.</w:t>
       </w:r>
       <w:r>
         <w:rPr>
+          <w:rFonts w:asciiTheme="minorHAnsi" w:eastAsiaTheme="minorEastAsia" w:hAnsiTheme="minorHAnsi" w:cstheme="minorBidi"/>
           <w:noProof/>
           <w:sz w:val="24"/>
           <w:szCs w:val="24"/>
+          <w:lang w:val="de-DE" w:eastAsia="ja-JP"/>
         </w:rPr>
         <w:tab/>
       </w:r>
       <w:r>
         <w:rPr>
           <w:noProof/>
-          <w:szCs w:val="24"/>
         </w:rPr>
         <w:t>Overall Description</w:t>
       </w:r>
@@ -927,7 +953,7 @@
         <w:rPr>
           <w:noProof/>
         </w:rPr>
-        <w:instrText xml:space="preserve"> PAGEREF _Toc492795821 \h </w:instrText>
+        <w:instrText xml:space="preserve"> PAGEREF _Toc275166987 \h </w:instrText>
       </w:r>
       <w:r>
         <w:rPr>
@@ -957,33 +983,35 @@
       <w:pPr>
         <w:pStyle w:val="TOC1"/>
         <w:tabs>
-          <w:tab w:val="left" w:pos="432"/>
+          <w:tab w:val="left" w:pos="390"/>
         </w:tabs>
         <w:rPr>
+          <w:rFonts w:asciiTheme="minorHAnsi" w:eastAsiaTheme="minorEastAsia" w:hAnsiTheme="minorHAnsi" w:cstheme="minorBidi"/>
           <w:noProof/>
           <w:sz w:val="24"/>
           <w:szCs w:val="24"/>
-        </w:rPr>
-      </w:pPr>
-      <w:r>
-        <w:rPr>
-          <w:noProof/>
-          <w:szCs w:val="24"/>
+          <w:lang w:val="de-DE" w:eastAsia="ja-JP"/>
+        </w:rPr>
+      </w:pPr>
+      <w:r>
+        <w:rPr>
+          <w:noProof/>
         </w:rPr>
         <w:t>3.</w:t>
       </w:r>
       <w:r>
         <w:rPr>
+          <w:rFonts w:asciiTheme="minorHAnsi" w:eastAsiaTheme="minorEastAsia" w:hAnsiTheme="minorHAnsi" w:cstheme="minorBidi"/>
           <w:noProof/>
           <w:sz w:val="24"/>
           <w:szCs w:val="24"/>
+          <w:lang w:val="de-DE" w:eastAsia="ja-JP"/>
         </w:rPr>
         <w:tab/>
       </w:r>
       <w:r>
         <w:rPr>
           <w:noProof/>
-          <w:szCs w:val="24"/>
         </w:rPr>
         <w:t>Specific Requirements</w:t>
       </w:r>
@@ -1003,7 +1031,7 @@
         <w:rPr>
           <w:noProof/>
         </w:rPr>
-        <w:instrText xml:space="preserve"> PAGEREF _Toc492795822 \h </w:instrText>
+        <w:instrText xml:space="preserve"> PAGEREF _Toc275166988 \h </w:instrText>
       </w:r>
       <w:r>
         <w:rPr>
@@ -1033,12 +1061,14 @@
       <w:pPr>
         <w:pStyle w:val="TOC2"/>
         <w:tabs>
-          <w:tab w:val="left" w:pos="1000"/>
+          <w:tab w:val="left" w:pos="922"/>
         </w:tabs>
         <w:rPr>
+          <w:rFonts w:asciiTheme="minorHAnsi" w:eastAsiaTheme="minorEastAsia" w:hAnsiTheme="minorHAnsi" w:cstheme="minorBidi"/>
           <w:noProof/>
           <w:sz w:val="24"/>
           <w:szCs w:val="24"/>
+          <w:lang w:val="de-DE" w:eastAsia="ja-JP"/>
         </w:rPr>
       </w:pPr>
       <w:r>
@@ -1049,9 +1079,11 @@
       </w:r>
       <w:r>
         <w:rPr>
+          <w:rFonts w:asciiTheme="minorHAnsi" w:eastAsiaTheme="minorEastAsia" w:hAnsiTheme="minorHAnsi" w:cstheme="minorBidi"/>
           <w:noProof/>
           <w:sz w:val="24"/>
           <w:szCs w:val="24"/>
+          <w:lang w:val="de-DE" w:eastAsia="ja-JP"/>
         </w:rPr>
         <w:tab/>
       </w:r>
@@ -1077,7 +1109,7 @@
         <w:rPr>
           <w:noProof/>
         </w:rPr>
-        <w:instrText xml:space="preserve"> PAGEREF _Toc492795823 \h </w:instrText>
+        <w:instrText xml:space="preserve"> PAGEREF _Toc275166989 \h </w:instrText>
       </w:r>
       <w:r>
         <w:rPr>
@@ -1107,12 +1139,14 @@
       <w:pPr>
         <w:pStyle w:val="TOC3"/>
         <w:tabs>
-          <w:tab w:val="left" w:pos="1600"/>
+          <w:tab w:val="left" w:pos="1504"/>
         </w:tabs>
         <w:rPr>
+          <w:rFonts w:asciiTheme="minorHAnsi" w:eastAsiaTheme="minorEastAsia" w:hAnsiTheme="minorHAnsi" w:cstheme="minorBidi"/>
           <w:noProof/>
           <w:sz w:val="24"/>
           <w:szCs w:val="24"/>
+          <w:lang w:val="de-DE" w:eastAsia="ja-JP"/>
         </w:rPr>
       </w:pPr>
       <w:r>
@@ -1123,9 +1157,11 @@
       </w:r>
       <w:r>
         <w:rPr>
+          <w:rFonts w:asciiTheme="minorHAnsi" w:eastAsiaTheme="minorEastAsia" w:hAnsiTheme="minorHAnsi" w:cstheme="minorBidi"/>
           <w:noProof/>
           <w:sz w:val="24"/>
           <w:szCs w:val="24"/>
+          <w:lang w:val="de-DE" w:eastAsia="ja-JP"/>
         </w:rPr>
         <w:tab/>
       </w:r>
@@ -1133,7 +1169,7 @@
         <w:rPr>
           <w:noProof/>
         </w:rPr>
-        <w:t>&lt;Functional Requirement One&gt;</w:t>
+        <w:t>Register</w:t>
       </w:r>
       <w:r>
         <w:rPr>
@@ -1151,7 +1187,7 @@
         <w:rPr>
           <w:noProof/>
         </w:rPr>
-        <w:instrText xml:space="preserve"> PAGEREF _Toc492795824 \h </w:instrText>
+        <w:instrText xml:space="preserve"> PAGEREF _Toc275166990 \h </w:instrText>
       </w:r>
       <w:r>
         <w:rPr>
@@ -1166,10 +1202,477 @@
       </w:r>
       <w:r>
         <w:rPr>
-          <w:b/>
-          <w:noProof/>
-        </w:rPr>
-        <w:t>Error! Bookmark not defined.</w:t>
+          <w:noProof/>
+        </w:rPr>
+        <w:t>6</w:t>
+      </w:r>
+      <w:r>
+        <w:rPr>
+          <w:noProof/>
+        </w:rPr>
+        <w:fldChar w:fldCharType="end"/>
+      </w:r>
+    </w:p>
+    <w:p>
+      <w:pPr>
+        <w:pStyle w:val="TOC3"/>
+        <w:tabs>
+          <w:tab w:val="left" w:pos="1504"/>
+        </w:tabs>
+        <w:rPr>
+          <w:rFonts w:asciiTheme="minorHAnsi" w:eastAsiaTheme="minorEastAsia" w:hAnsiTheme="minorHAnsi" w:cstheme="minorBidi"/>
+          <w:noProof/>
+          <w:sz w:val="24"/>
+          <w:szCs w:val="24"/>
+          <w:lang w:val="de-DE" w:eastAsia="ja-JP"/>
+        </w:rPr>
+      </w:pPr>
+      <w:r>
+        <w:rPr>
+          <w:noProof/>
+        </w:rPr>
+        <w:t>3.1.2</w:t>
+      </w:r>
+      <w:r>
+        <w:rPr>
+          <w:rFonts w:asciiTheme="minorHAnsi" w:eastAsiaTheme="minorEastAsia" w:hAnsiTheme="minorHAnsi" w:cstheme="minorBidi"/>
+          <w:noProof/>
+          <w:sz w:val="24"/>
+          <w:szCs w:val="24"/>
+          <w:lang w:val="de-DE" w:eastAsia="ja-JP"/>
+        </w:rPr>
+        <w:tab/>
+      </w:r>
+      <w:r>
+        <w:rPr>
+          <w:noProof/>
+        </w:rPr>
+        <w:t>Login</w:t>
+      </w:r>
+      <w:r>
+        <w:rPr>
+          <w:noProof/>
+        </w:rPr>
+        <w:tab/>
+      </w:r>
+      <w:r>
+        <w:rPr>
+          <w:noProof/>
+        </w:rPr>
+        <w:fldChar w:fldCharType="begin"/>
+      </w:r>
+      <w:r>
+        <w:rPr>
+          <w:noProof/>
+        </w:rPr>
+        <w:instrText xml:space="preserve"> PAGEREF _Toc275166991 \h </w:instrText>
+      </w:r>
+      <w:r>
+        <w:rPr>
+          <w:noProof/>
+        </w:rPr>
+      </w:r>
+      <w:r>
+        <w:rPr>
+          <w:noProof/>
+        </w:rPr>
+        <w:fldChar w:fldCharType="separate"/>
+      </w:r>
+      <w:r>
+        <w:rPr>
+          <w:noProof/>
+        </w:rPr>
+        <w:t>6</w:t>
+      </w:r>
+      <w:r>
+        <w:rPr>
+          <w:noProof/>
+        </w:rPr>
+        <w:fldChar w:fldCharType="end"/>
+      </w:r>
+    </w:p>
+    <w:p>
+      <w:pPr>
+        <w:pStyle w:val="TOC3"/>
+        <w:tabs>
+          <w:tab w:val="left" w:pos="1504"/>
+        </w:tabs>
+        <w:rPr>
+          <w:rFonts w:asciiTheme="minorHAnsi" w:eastAsiaTheme="minorEastAsia" w:hAnsiTheme="minorHAnsi" w:cstheme="minorBidi"/>
+          <w:noProof/>
+          <w:sz w:val="24"/>
+          <w:szCs w:val="24"/>
+          <w:lang w:val="de-DE" w:eastAsia="ja-JP"/>
+        </w:rPr>
+      </w:pPr>
+      <w:r>
+        <w:rPr>
+          <w:noProof/>
+        </w:rPr>
+        <w:t>3.1.3</w:t>
+      </w:r>
+      <w:r>
+        <w:rPr>
+          <w:rFonts w:asciiTheme="minorHAnsi" w:eastAsiaTheme="minorEastAsia" w:hAnsiTheme="minorHAnsi" w:cstheme="minorBidi"/>
+          <w:noProof/>
+          <w:sz w:val="24"/>
+          <w:szCs w:val="24"/>
+          <w:lang w:val="de-DE" w:eastAsia="ja-JP"/>
+        </w:rPr>
+        <w:tab/>
+      </w:r>
+      <w:r>
+        <w:rPr>
+          <w:noProof/>
+        </w:rPr>
+        <w:t>Logout</w:t>
+      </w:r>
+      <w:r>
+        <w:rPr>
+          <w:noProof/>
+        </w:rPr>
+        <w:tab/>
+      </w:r>
+      <w:r>
+        <w:rPr>
+          <w:noProof/>
+        </w:rPr>
+        <w:fldChar w:fldCharType="begin"/>
+      </w:r>
+      <w:r>
+        <w:rPr>
+          <w:noProof/>
+        </w:rPr>
+        <w:instrText xml:space="preserve"> PAGEREF _Toc275166992 \h </w:instrText>
+      </w:r>
+      <w:r>
+        <w:rPr>
+          <w:noProof/>
+        </w:rPr>
+      </w:r>
+      <w:r>
+        <w:rPr>
+          <w:noProof/>
+        </w:rPr>
+        <w:fldChar w:fldCharType="separate"/>
+      </w:r>
+      <w:r>
+        <w:rPr>
+          <w:noProof/>
+        </w:rPr>
+        <w:t>6</w:t>
+      </w:r>
+      <w:r>
+        <w:rPr>
+          <w:noProof/>
+        </w:rPr>
+        <w:fldChar w:fldCharType="end"/>
+      </w:r>
+    </w:p>
+    <w:p>
+      <w:pPr>
+        <w:pStyle w:val="TOC3"/>
+        <w:tabs>
+          <w:tab w:val="left" w:pos="1504"/>
+        </w:tabs>
+        <w:rPr>
+          <w:rFonts w:asciiTheme="minorHAnsi" w:eastAsiaTheme="minorEastAsia" w:hAnsiTheme="minorHAnsi" w:cstheme="minorBidi"/>
+          <w:noProof/>
+          <w:sz w:val="24"/>
+          <w:szCs w:val="24"/>
+          <w:lang w:val="de-DE" w:eastAsia="ja-JP"/>
+        </w:rPr>
+      </w:pPr>
+      <w:r>
+        <w:rPr>
+          <w:noProof/>
+        </w:rPr>
+        <w:t>3.1.4</w:t>
+      </w:r>
+      <w:r>
+        <w:rPr>
+          <w:rFonts w:asciiTheme="minorHAnsi" w:eastAsiaTheme="minorEastAsia" w:hAnsiTheme="minorHAnsi" w:cstheme="minorBidi"/>
+          <w:noProof/>
+          <w:sz w:val="24"/>
+          <w:szCs w:val="24"/>
+          <w:lang w:val="de-DE" w:eastAsia="ja-JP"/>
+        </w:rPr>
+        <w:tab/>
+      </w:r>
+      <w:r>
+        <w:rPr>
+          <w:noProof/>
+        </w:rPr>
+        <w:t>Search for recipe</w:t>
+      </w:r>
+      <w:r>
+        <w:rPr>
+          <w:noProof/>
+        </w:rPr>
+        <w:tab/>
+      </w:r>
+      <w:r>
+        <w:rPr>
+          <w:noProof/>
+        </w:rPr>
+        <w:fldChar w:fldCharType="begin"/>
+      </w:r>
+      <w:r>
+        <w:rPr>
+          <w:noProof/>
+        </w:rPr>
+        <w:instrText xml:space="preserve"> PAGEREF _Toc275166993 \h </w:instrText>
+      </w:r>
+      <w:r>
+        <w:rPr>
+          <w:noProof/>
+        </w:rPr>
+      </w:r>
+      <w:r>
+        <w:rPr>
+          <w:noProof/>
+        </w:rPr>
+        <w:fldChar w:fldCharType="separate"/>
+      </w:r>
+      <w:r>
+        <w:rPr>
+          <w:noProof/>
+        </w:rPr>
+        <w:t>6</w:t>
+      </w:r>
+      <w:r>
+        <w:rPr>
+          <w:noProof/>
+        </w:rPr>
+        <w:fldChar w:fldCharType="end"/>
+      </w:r>
+    </w:p>
+    <w:p>
+      <w:pPr>
+        <w:pStyle w:val="TOC3"/>
+        <w:tabs>
+          <w:tab w:val="left" w:pos="1504"/>
+        </w:tabs>
+        <w:rPr>
+          <w:rFonts w:asciiTheme="minorHAnsi" w:eastAsiaTheme="minorEastAsia" w:hAnsiTheme="minorHAnsi" w:cstheme="minorBidi"/>
+          <w:noProof/>
+          <w:sz w:val="24"/>
+          <w:szCs w:val="24"/>
+          <w:lang w:val="de-DE" w:eastAsia="ja-JP"/>
+        </w:rPr>
+      </w:pPr>
+      <w:r>
+        <w:rPr>
+          <w:noProof/>
+        </w:rPr>
+        <w:t>3.1.5</w:t>
+      </w:r>
+      <w:r>
+        <w:rPr>
+          <w:rFonts w:asciiTheme="minorHAnsi" w:eastAsiaTheme="minorEastAsia" w:hAnsiTheme="minorHAnsi" w:cstheme="minorBidi"/>
+          <w:noProof/>
+          <w:sz w:val="24"/>
+          <w:szCs w:val="24"/>
+          <w:lang w:val="de-DE" w:eastAsia="ja-JP"/>
+        </w:rPr>
+        <w:tab/>
+      </w:r>
+      <w:r>
+        <w:rPr>
+          <w:noProof/>
+        </w:rPr>
+        <w:t>Create recipe</w:t>
+      </w:r>
+      <w:r>
+        <w:rPr>
+          <w:noProof/>
+        </w:rPr>
+        <w:tab/>
+      </w:r>
+      <w:r>
+        <w:rPr>
+          <w:noProof/>
+        </w:rPr>
+        <w:fldChar w:fldCharType="begin"/>
+      </w:r>
+      <w:r>
+        <w:rPr>
+          <w:noProof/>
+        </w:rPr>
+        <w:instrText xml:space="preserve"> PAGEREF _Toc275166994 \h </w:instrText>
+      </w:r>
+      <w:r>
+        <w:rPr>
+          <w:noProof/>
+        </w:rPr>
+      </w:r>
+      <w:r>
+        <w:rPr>
+          <w:noProof/>
+        </w:rPr>
+        <w:fldChar w:fldCharType="separate"/>
+      </w:r>
+      <w:r>
+        <w:rPr>
+          <w:noProof/>
+        </w:rPr>
+        <w:t>6</w:t>
+      </w:r>
+      <w:r>
+        <w:rPr>
+          <w:noProof/>
+        </w:rPr>
+        <w:fldChar w:fldCharType="end"/>
+      </w:r>
+    </w:p>
+    <w:p>
+      <w:pPr>
+        <w:pStyle w:val="TOC3"/>
+        <w:tabs>
+          <w:tab w:val="left" w:pos="1504"/>
+        </w:tabs>
+        <w:rPr>
+          <w:rFonts w:asciiTheme="minorHAnsi" w:eastAsiaTheme="minorEastAsia" w:hAnsiTheme="minorHAnsi" w:cstheme="minorBidi"/>
+          <w:noProof/>
+          <w:sz w:val="24"/>
+          <w:szCs w:val="24"/>
+          <w:lang w:val="de-DE" w:eastAsia="ja-JP"/>
+        </w:rPr>
+      </w:pPr>
+      <w:r>
+        <w:rPr>
+          <w:noProof/>
+        </w:rPr>
+        <w:t>3.1.6</w:t>
+      </w:r>
+      <w:r>
+        <w:rPr>
+          <w:rFonts w:asciiTheme="minorHAnsi" w:eastAsiaTheme="minorEastAsia" w:hAnsiTheme="minorHAnsi" w:cstheme="minorBidi"/>
+          <w:noProof/>
+          <w:sz w:val="24"/>
+          <w:szCs w:val="24"/>
+          <w:lang w:val="de-DE" w:eastAsia="ja-JP"/>
+        </w:rPr>
+        <w:tab/>
+      </w:r>
+      <w:r>
+        <w:rPr>
+          <w:noProof/>
+        </w:rPr>
+        <w:t>Delete recipe</w:t>
+      </w:r>
+      <w:r>
+        <w:rPr>
+          <w:noProof/>
+        </w:rPr>
+        <w:tab/>
+      </w:r>
+      <w:r>
+        <w:rPr>
+          <w:noProof/>
+        </w:rPr>
+        <w:fldChar w:fldCharType="begin"/>
+      </w:r>
+      <w:r>
+        <w:rPr>
+          <w:noProof/>
+        </w:rPr>
+        <w:instrText xml:space="preserve"> PAGEREF _Toc275166995 \h </w:instrText>
+      </w:r>
+      <w:r>
+        <w:rPr>
+          <w:noProof/>
+        </w:rPr>
+      </w:r>
+      <w:r>
+        <w:rPr>
+          <w:noProof/>
+        </w:rPr>
+        <w:fldChar w:fldCharType="separate"/>
+      </w:r>
+      <w:r>
+        <w:rPr>
+          <w:noProof/>
+        </w:rPr>
+        <w:t>7</w:t>
+      </w:r>
+      <w:r>
+        <w:rPr>
+          <w:noProof/>
+        </w:rPr>
+        <w:fldChar w:fldCharType="end"/>
+      </w:r>
+    </w:p>
+    <w:p>
+      <w:pPr>
+        <w:pStyle w:val="TOC3"/>
+        <w:tabs>
+          <w:tab w:val="left" w:pos="1504"/>
+        </w:tabs>
+        <w:rPr>
+          <w:rFonts w:asciiTheme="minorHAnsi" w:eastAsiaTheme="minorEastAsia" w:hAnsiTheme="minorHAnsi" w:cstheme="minorBidi"/>
+          <w:noProof/>
+          <w:sz w:val="24"/>
+          <w:szCs w:val="24"/>
+          <w:lang w:val="de-DE" w:eastAsia="ja-JP"/>
+        </w:rPr>
+      </w:pPr>
+      <w:r>
+        <w:rPr>
+          <w:noProof/>
+        </w:rPr>
+        <w:t>3.1.7</w:t>
+      </w:r>
+      <w:r>
+        <w:rPr>
+          <w:rFonts w:asciiTheme="minorHAnsi" w:eastAsiaTheme="minorEastAsia" w:hAnsiTheme="minorHAnsi" w:cstheme="minorBidi"/>
+          <w:noProof/>
+          <w:sz w:val="24"/>
+          <w:szCs w:val="24"/>
+          <w:lang w:val="de-DE" w:eastAsia="ja-JP"/>
+        </w:rPr>
+        <w:tab/>
+      </w:r>
+      <w:r>
+        <w:rPr>
+          <w:noProof/>
+        </w:rPr>
+        <w:t>Comment on recipe</w:t>
+      </w:r>
+      <w:r>
+        <w:rPr>
+          <w:noProof/>
+        </w:rPr>
+        <w:tab/>
+      </w:r>
+      <w:r>
+        <w:rPr>
+          <w:noProof/>
+        </w:rPr>
+        <w:fldChar w:fldCharType="begin"/>
+      </w:r>
+      <w:r>
+        <w:rPr>
+          <w:noProof/>
+        </w:rPr>
+        <w:instrText xml:space="preserve"> PAGEREF _Toc275166996 \h </w:instrText>
+      </w:r>
+      <w:r>
+        <w:rPr>
+          <w:noProof/>
+        </w:rPr>
+      </w:r>
+      <w:r>
+        <w:rPr>
+          <w:noProof/>
+        </w:rPr>
+        <w:fldChar w:fldCharType="separate"/>
+      </w:r>
+      <w:r>
+        <w:rPr>
+          <w:noProof/>
+        </w:rPr>
+        <w:t>7</w:t>
       </w:r>
       <w:r>
         <w:rPr>
@@ -1182,12 +1685,14 @@
       <w:pPr>
         <w:pStyle w:val="TOC2"/>
         <w:tabs>
-          <w:tab w:val="left" w:pos="1000"/>
+          <w:tab w:val="left" w:pos="922"/>
         </w:tabs>
         <w:rPr>
+          <w:rFonts w:asciiTheme="minorHAnsi" w:eastAsiaTheme="minorEastAsia" w:hAnsiTheme="minorHAnsi" w:cstheme="minorBidi"/>
           <w:noProof/>
           <w:sz w:val="24"/>
           <w:szCs w:val="24"/>
+          <w:lang w:val="de-DE" w:eastAsia="ja-JP"/>
         </w:rPr>
       </w:pPr>
       <w:r>
@@ -1198,9 +1703,11 @@
       </w:r>
       <w:r>
         <w:rPr>
+          <w:rFonts w:asciiTheme="minorHAnsi" w:eastAsiaTheme="minorEastAsia" w:hAnsiTheme="minorHAnsi" w:cstheme="minorBidi"/>
           <w:noProof/>
           <w:sz w:val="24"/>
           <w:szCs w:val="24"/>
+          <w:lang w:val="de-DE" w:eastAsia="ja-JP"/>
         </w:rPr>
         <w:tab/>
       </w:r>
@@ -1226,7 +1733,7 @@
         <w:rPr>
           <w:noProof/>
         </w:rPr>
-        <w:instrText xml:space="preserve"> PAGEREF _Toc492795825 \h </w:instrText>
+        <w:instrText xml:space="preserve"> PAGEREF _Toc275166997 \h </w:instrText>
       </w:r>
       <w:r>
         <w:rPr>
@@ -1243,7 +1750,7 @@
         <w:rPr>
           <w:noProof/>
         </w:rPr>
-        <w:t>6</w:t>
+        <w:t>7</w:t>
       </w:r>
       <w:r>
         <w:rPr>
@@ -1256,12 +1763,14 @@
       <w:pPr>
         <w:pStyle w:val="TOC3"/>
         <w:tabs>
-          <w:tab w:val="left" w:pos="1600"/>
+          <w:tab w:val="left" w:pos="1504"/>
         </w:tabs>
         <w:rPr>
+          <w:rFonts w:asciiTheme="minorHAnsi" w:eastAsiaTheme="minorEastAsia" w:hAnsiTheme="minorHAnsi" w:cstheme="minorBidi"/>
           <w:noProof/>
           <w:sz w:val="24"/>
           <w:szCs w:val="24"/>
+          <w:lang w:val="de-DE" w:eastAsia="ja-JP"/>
         </w:rPr>
       </w:pPr>
       <w:r>
@@ -1272,9 +1781,11 @@
       </w:r>
       <w:r>
         <w:rPr>
+          <w:rFonts w:asciiTheme="minorHAnsi" w:eastAsiaTheme="minorEastAsia" w:hAnsiTheme="minorHAnsi" w:cstheme="minorBidi"/>
           <w:noProof/>
           <w:sz w:val="24"/>
           <w:szCs w:val="24"/>
+          <w:lang w:val="de-DE" w:eastAsia="ja-JP"/>
         </w:rPr>
         <w:tab/>
       </w:r>
@@ -1282,7 +1793,7 @@
         <w:rPr>
           <w:noProof/>
         </w:rPr>
-        <w:t>&lt;Usability Requirement One&gt;</w:t>
+        <w:t>Fast Learning</w:t>
       </w:r>
       <w:r>
         <w:rPr>
@@ -1300,7 +1811,7 @@
         <w:rPr>
           <w:noProof/>
         </w:rPr>
-        <w:instrText xml:space="preserve"> PAGEREF _Toc492795826 \h </w:instrText>
+        <w:instrText xml:space="preserve"> PAGEREF _Toc275166998 \h </w:instrText>
       </w:r>
       <w:r>
         <w:rPr>
@@ -1315,10 +1826,9 @@
       </w:r>
       <w:r>
         <w:rPr>
-          <w:b/>
-          <w:noProof/>
-        </w:rPr>
-        <w:t>Error! Bookmark not defined.</w:t>
+          <w:noProof/>
+        </w:rPr>
+        <w:t>7</w:t>
       </w:r>
       <w:r>
         <w:rPr>
@@ -1331,12 +1841,14 @@
       <w:pPr>
         <w:pStyle w:val="TOC2"/>
         <w:tabs>
-          <w:tab w:val="left" w:pos="1000"/>
+          <w:tab w:val="left" w:pos="922"/>
         </w:tabs>
         <w:rPr>
+          <w:rFonts w:asciiTheme="minorHAnsi" w:eastAsiaTheme="minorEastAsia" w:hAnsiTheme="minorHAnsi" w:cstheme="minorBidi"/>
           <w:noProof/>
           <w:sz w:val="24"/>
           <w:szCs w:val="24"/>
+          <w:lang w:val="de-DE" w:eastAsia="ja-JP"/>
         </w:rPr>
       </w:pPr>
       <w:r>
@@ -1347,9 +1859,11 @@
       </w:r>
       <w:r>
         <w:rPr>
+          <w:rFonts w:asciiTheme="minorHAnsi" w:eastAsiaTheme="minorEastAsia" w:hAnsiTheme="minorHAnsi" w:cstheme="minorBidi"/>
           <w:noProof/>
           <w:sz w:val="24"/>
           <w:szCs w:val="24"/>
+          <w:lang w:val="de-DE" w:eastAsia="ja-JP"/>
         </w:rPr>
         <w:tab/>
       </w:r>
@@ -1375,7 +1889,7 @@
         <w:rPr>
           <w:noProof/>
         </w:rPr>
-        <w:instrText xml:space="preserve"> PAGEREF _Toc492795827 \h </w:instrText>
+        <w:instrText xml:space="preserve"> PAGEREF _Toc275166999 \h </w:instrText>
       </w:r>
       <w:r>
         <w:rPr>
@@ -1392,7 +1906,7 @@
         <w:rPr>
           <w:noProof/>
         </w:rPr>
-        <w:t>7</w:t>
+        <w:t>8</w:t>
       </w:r>
       <w:r>
         <w:rPr>
@@ -1405,12 +1919,14 @@
       <w:pPr>
         <w:pStyle w:val="TOC3"/>
         <w:tabs>
-          <w:tab w:val="left" w:pos="1600"/>
+          <w:tab w:val="left" w:pos="1504"/>
         </w:tabs>
         <w:rPr>
+          <w:rFonts w:asciiTheme="minorHAnsi" w:eastAsiaTheme="minorEastAsia" w:hAnsiTheme="minorHAnsi" w:cstheme="minorBidi"/>
           <w:noProof/>
           <w:sz w:val="24"/>
           <w:szCs w:val="24"/>
+          <w:lang w:val="de-DE" w:eastAsia="ja-JP"/>
         </w:rPr>
       </w:pPr>
       <w:r>
@@ -1421,9 +1937,11 @@
       </w:r>
       <w:r>
         <w:rPr>
+          <w:rFonts w:asciiTheme="minorHAnsi" w:eastAsiaTheme="minorEastAsia" w:hAnsiTheme="minorHAnsi" w:cstheme="minorBidi"/>
           <w:noProof/>
           <w:sz w:val="24"/>
           <w:szCs w:val="24"/>
+          <w:lang w:val="de-DE" w:eastAsia="ja-JP"/>
         </w:rPr>
         <w:tab/>
       </w:r>
@@ -1431,7 +1949,7 @@
         <w:rPr>
           <w:noProof/>
         </w:rPr>
-        <w:t>&lt;Reliability Requirement One&gt;</w:t>
+        <w:t>Availability</w:t>
       </w:r>
       <w:r>
         <w:rPr>
@@ -1449,7 +1967,7 @@
         <w:rPr>
           <w:noProof/>
         </w:rPr>
-        <w:instrText xml:space="preserve"> PAGEREF _Toc492795828 \h </w:instrText>
+        <w:instrText xml:space="preserve"> PAGEREF _Toc275167000 \h </w:instrText>
       </w:r>
       <w:r>
         <w:rPr>
@@ -1466,7 +1984,319 @@
         <w:rPr>
           <w:noProof/>
         </w:rPr>
-        <w:t>7</w:t>
+        <w:t>8</w:t>
+      </w:r>
+      <w:r>
+        <w:rPr>
+          <w:noProof/>
+        </w:rPr>
+        <w:fldChar w:fldCharType="end"/>
+      </w:r>
+    </w:p>
+    <w:p>
+      <w:pPr>
+        <w:pStyle w:val="TOC3"/>
+        <w:tabs>
+          <w:tab w:val="left" w:pos="1504"/>
+        </w:tabs>
+        <w:rPr>
+          <w:rFonts w:asciiTheme="minorHAnsi" w:eastAsiaTheme="minorEastAsia" w:hAnsiTheme="minorHAnsi" w:cstheme="minorBidi"/>
+          <w:noProof/>
+          <w:sz w:val="24"/>
+          <w:szCs w:val="24"/>
+          <w:lang w:val="de-DE" w:eastAsia="ja-JP"/>
+        </w:rPr>
+      </w:pPr>
+      <w:r>
+        <w:rPr>
+          <w:noProof/>
+        </w:rPr>
+        <w:t>3.3.2</w:t>
+      </w:r>
+      <w:r>
+        <w:rPr>
+          <w:rFonts w:asciiTheme="minorHAnsi" w:eastAsiaTheme="minorEastAsia" w:hAnsiTheme="minorHAnsi" w:cstheme="minorBidi"/>
+          <w:noProof/>
+          <w:sz w:val="24"/>
+          <w:szCs w:val="24"/>
+          <w:lang w:val="de-DE" w:eastAsia="ja-JP"/>
+        </w:rPr>
+        <w:tab/>
+      </w:r>
+      <w:r>
+        <w:rPr>
+          <w:noProof/>
+        </w:rPr>
+        <w:t>Mean Time to Repair</w:t>
+      </w:r>
+      <w:r>
+        <w:rPr>
+          <w:noProof/>
+        </w:rPr>
+        <w:tab/>
+      </w:r>
+      <w:r>
+        <w:rPr>
+          <w:noProof/>
+        </w:rPr>
+        <w:fldChar w:fldCharType="begin"/>
+      </w:r>
+      <w:r>
+        <w:rPr>
+          <w:noProof/>
+        </w:rPr>
+        <w:instrText xml:space="preserve"> PAGEREF _Toc275167001 \h </w:instrText>
+      </w:r>
+      <w:r>
+        <w:rPr>
+          <w:noProof/>
+        </w:rPr>
+      </w:r>
+      <w:r>
+        <w:rPr>
+          <w:noProof/>
+        </w:rPr>
+        <w:fldChar w:fldCharType="separate"/>
+      </w:r>
+      <w:r>
+        <w:rPr>
+          <w:noProof/>
+        </w:rPr>
+        <w:t>8</w:t>
+      </w:r>
+      <w:r>
+        <w:rPr>
+          <w:noProof/>
+        </w:rPr>
+        <w:fldChar w:fldCharType="end"/>
+      </w:r>
+    </w:p>
+    <w:p>
+      <w:pPr>
+        <w:pStyle w:val="TOC3"/>
+        <w:tabs>
+          <w:tab w:val="left" w:pos="1504"/>
+        </w:tabs>
+        <w:rPr>
+          <w:rFonts w:asciiTheme="minorHAnsi" w:eastAsiaTheme="minorEastAsia" w:hAnsiTheme="minorHAnsi" w:cstheme="minorBidi"/>
+          <w:noProof/>
+          <w:sz w:val="24"/>
+          <w:szCs w:val="24"/>
+          <w:lang w:val="de-DE" w:eastAsia="ja-JP"/>
+        </w:rPr>
+      </w:pPr>
+      <w:r>
+        <w:rPr>
+          <w:noProof/>
+        </w:rPr>
+        <w:t>3.3.3</w:t>
+      </w:r>
+      <w:r>
+        <w:rPr>
+          <w:rFonts w:asciiTheme="minorHAnsi" w:eastAsiaTheme="minorEastAsia" w:hAnsiTheme="minorHAnsi" w:cstheme="minorBidi"/>
+          <w:noProof/>
+          <w:sz w:val="24"/>
+          <w:szCs w:val="24"/>
+          <w:lang w:val="de-DE" w:eastAsia="ja-JP"/>
+        </w:rPr>
+        <w:tab/>
+      </w:r>
+      <w:r>
+        <w:rPr>
+          <w:noProof/>
+        </w:rPr>
+        <w:t>Accuracy</w:t>
+      </w:r>
+      <w:r>
+        <w:rPr>
+          <w:noProof/>
+        </w:rPr>
+        <w:tab/>
+      </w:r>
+      <w:r>
+        <w:rPr>
+          <w:noProof/>
+        </w:rPr>
+        <w:fldChar w:fldCharType="begin"/>
+      </w:r>
+      <w:r>
+        <w:rPr>
+          <w:noProof/>
+        </w:rPr>
+        <w:instrText xml:space="preserve"> PAGEREF _Toc275167002 \h </w:instrText>
+      </w:r>
+      <w:r>
+        <w:rPr>
+          <w:noProof/>
+        </w:rPr>
+      </w:r>
+      <w:r>
+        <w:rPr>
+          <w:noProof/>
+        </w:rPr>
+        <w:fldChar w:fldCharType="separate"/>
+      </w:r>
+      <w:r>
+        <w:rPr>
+          <w:noProof/>
+        </w:rPr>
+        <w:t>8</w:t>
+      </w:r>
+      <w:r>
+        <w:rPr>
+          <w:noProof/>
+        </w:rPr>
+        <w:fldChar w:fldCharType="end"/>
+      </w:r>
+    </w:p>
+    <w:p>
+      <w:pPr>
+        <w:pStyle w:val="TOC3"/>
+        <w:tabs>
+          <w:tab w:val="left" w:pos="1504"/>
+        </w:tabs>
+        <w:rPr>
+          <w:rFonts w:asciiTheme="minorHAnsi" w:eastAsiaTheme="minorEastAsia" w:hAnsiTheme="minorHAnsi" w:cstheme="minorBidi"/>
+          <w:noProof/>
+          <w:sz w:val="24"/>
+          <w:szCs w:val="24"/>
+          <w:lang w:val="de-DE" w:eastAsia="ja-JP"/>
+        </w:rPr>
+      </w:pPr>
+      <w:r>
+        <w:rPr>
+          <w:noProof/>
+        </w:rPr>
+        <w:t>3.3.4</w:t>
+      </w:r>
+      <w:r>
+        <w:rPr>
+          <w:rFonts w:asciiTheme="minorHAnsi" w:eastAsiaTheme="minorEastAsia" w:hAnsiTheme="minorHAnsi" w:cstheme="minorBidi"/>
+          <w:noProof/>
+          <w:sz w:val="24"/>
+          <w:szCs w:val="24"/>
+          <w:lang w:val="de-DE" w:eastAsia="ja-JP"/>
+        </w:rPr>
+        <w:tab/>
+      </w:r>
+      <w:r>
+        <w:rPr>
+          <w:noProof/>
+        </w:rPr>
+        <w:t>Data Defect Rate</w:t>
+      </w:r>
+      <w:r>
+        <w:rPr>
+          <w:noProof/>
+        </w:rPr>
+        <w:tab/>
+      </w:r>
+      <w:r>
+        <w:rPr>
+          <w:noProof/>
+        </w:rPr>
+        <w:fldChar w:fldCharType="begin"/>
+      </w:r>
+      <w:r>
+        <w:rPr>
+          <w:noProof/>
+        </w:rPr>
+        <w:instrText xml:space="preserve"> PAGEREF _Toc275167003 \h </w:instrText>
+      </w:r>
+      <w:r>
+        <w:rPr>
+          <w:noProof/>
+        </w:rPr>
+      </w:r>
+      <w:r>
+        <w:rPr>
+          <w:noProof/>
+        </w:rPr>
+        <w:fldChar w:fldCharType="separate"/>
+      </w:r>
+      <w:r>
+        <w:rPr>
+          <w:noProof/>
+        </w:rPr>
+        <w:t>8</w:t>
+      </w:r>
+      <w:r>
+        <w:rPr>
+          <w:noProof/>
+        </w:rPr>
+        <w:fldChar w:fldCharType="end"/>
+      </w:r>
+    </w:p>
+    <w:p>
+      <w:pPr>
+        <w:pStyle w:val="TOC3"/>
+        <w:tabs>
+          <w:tab w:val="left" w:pos="1504"/>
+        </w:tabs>
+        <w:rPr>
+          <w:rFonts w:asciiTheme="minorHAnsi" w:eastAsiaTheme="minorEastAsia" w:hAnsiTheme="minorHAnsi" w:cstheme="minorBidi"/>
+          <w:noProof/>
+          <w:sz w:val="24"/>
+          <w:szCs w:val="24"/>
+          <w:lang w:val="de-DE" w:eastAsia="ja-JP"/>
+        </w:rPr>
+      </w:pPr>
+      <w:r>
+        <w:rPr>
+          <w:noProof/>
+        </w:rPr>
+        <w:t>3.3.5</w:t>
+      </w:r>
+      <w:r>
+        <w:rPr>
+          <w:rFonts w:asciiTheme="minorHAnsi" w:eastAsiaTheme="minorEastAsia" w:hAnsiTheme="minorHAnsi" w:cstheme="minorBidi"/>
+          <w:noProof/>
+          <w:sz w:val="24"/>
+          <w:szCs w:val="24"/>
+          <w:lang w:val="de-DE" w:eastAsia="ja-JP"/>
+        </w:rPr>
+        <w:tab/>
+      </w:r>
+      <w:r>
+        <w:rPr>
+          <w:noProof/>
+        </w:rPr>
+        <w:t>Bugs</w:t>
+      </w:r>
+      <w:r>
+        <w:rPr>
+          <w:noProof/>
+        </w:rPr>
+        <w:tab/>
+      </w:r>
+      <w:r>
+        <w:rPr>
+          <w:noProof/>
+        </w:rPr>
+        <w:fldChar w:fldCharType="begin"/>
+      </w:r>
+      <w:r>
+        <w:rPr>
+          <w:noProof/>
+        </w:rPr>
+        <w:instrText xml:space="preserve"> PAGEREF _Toc275167004 \h </w:instrText>
+      </w:r>
+      <w:r>
+        <w:rPr>
+          <w:noProof/>
+        </w:rPr>
+      </w:r>
+      <w:r>
+        <w:rPr>
+          <w:noProof/>
+        </w:rPr>
+        <w:fldChar w:fldCharType="separate"/>
+      </w:r>
+      <w:r>
+        <w:rPr>
+          <w:noProof/>
+        </w:rPr>
+        <w:t>8</w:t>
       </w:r>
       <w:r>
         <w:rPr>
@@ -1479,12 +2309,14 @@
       <w:pPr>
         <w:pStyle w:val="TOC2"/>
         <w:tabs>
-          <w:tab w:val="left" w:pos="1000"/>
+          <w:tab w:val="left" w:pos="922"/>
         </w:tabs>
         <w:rPr>
+          <w:rFonts w:asciiTheme="minorHAnsi" w:eastAsiaTheme="minorEastAsia" w:hAnsiTheme="minorHAnsi" w:cstheme="minorBidi"/>
           <w:noProof/>
           <w:sz w:val="24"/>
           <w:szCs w:val="24"/>
+          <w:lang w:val="de-DE" w:eastAsia="ja-JP"/>
         </w:rPr>
       </w:pPr>
       <w:r>
@@ -1495,9 +2327,11 @@
       </w:r>
       <w:r>
         <w:rPr>
+          <w:rFonts w:asciiTheme="minorHAnsi" w:eastAsiaTheme="minorEastAsia" w:hAnsiTheme="minorHAnsi" w:cstheme="minorBidi"/>
           <w:noProof/>
           <w:sz w:val="24"/>
           <w:szCs w:val="24"/>
+          <w:lang w:val="de-DE" w:eastAsia="ja-JP"/>
         </w:rPr>
         <w:tab/>
       </w:r>
@@ -1523,7 +2357,7 @@
         <w:rPr>
           <w:noProof/>
         </w:rPr>
-        <w:instrText xml:space="preserve"> PAGEREF _Toc492795829 \h </w:instrText>
+        <w:instrText xml:space="preserve"> PAGEREF _Toc275167005 \h </w:instrText>
       </w:r>
       <w:r>
         <w:rPr>
@@ -1540,7 +2374,7 @@
         <w:rPr>
           <w:noProof/>
         </w:rPr>
-        <w:t>7</w:t>
+        <w:t>8</w:t>
       </w:r>
       <w:r>
         <w:rPr>
@@ -1553,12 +2387,14 @@
       <w:pPr>
         <w:pStyle w:val="TOC3"/>
         <w:tabs>
-          <w:tab w:val="left" w:pos="1600"/>
+          <w:tab w:val="left" w:pos="1504"/>
         </w:tabs>
         <w:rPr>
+          <w:rFonts w:asciiTheme="minorHAnsi" w:eastAsiaTheme="minorEastAsia" w:hAnsiTheme="minorHAnsi" w:cstheme="minorBidi"/>
           <w:noProof/>
           <w:sz w:val="24"/>
           <w:szCs w:val="24"/>
+          <w:lang w:val="de-DE" w:eastAsia="ja-JP"/>
         </w:rPr>
       </w:pPr>
       <w:r>
@@ -1569,9 +2405,11 @@
       </w:r>
       <w:r>
         <w:rPr>
+          <w:rFonts w:asciiTheme="minorHAnsi" w:eastAsiaTheme="minorEastAsia" w:hAnsiTheme="minorHAnsi" w:cstheme="minorBidi"/>
           <w:noProof/>
           <w:sz w:val="24"/>
           <w:szCs w:val="24"/>
+          <w:lang w:val="de-DE" w:eastAsia="ja-JP"/>
         </w:rPr>
         <w:tab/>
       </w:r>
@@ -1597,7 +2435,7 @@
         <w:rPr>
           <w:noProof/>
         </w:rPr>
-        <w:instrText xml:space="preserve"> PAGEREF _Toc492795830 \h </w:instrText>
+        <w:instrText xml:space="preserve"> PAGEREF _Toc275167006 \h </w:instrText>
       </w:r>
       <w:r>
         <w:rPr>
@@ -1614,7 +2452,7 @@
         <w:rPr>
           <w:noProof/>
         </w:rPr>
-        <w:t>7</w:t>
+        <w:t>8</w:t>
       </w:r>
       <w:r>
         <w:rPr>
@@ -1627,12 +2465,14 @@
       <w:pPr>
         <w:pStyle w:val="TOC2"/>
         <w:tabs>
-          <w:tab w:val="left" w:pos="1000"/>
+          <w:tab w:val="left" w:pos="922"/>
         </w:tabs>
         <w:rPr>
+          <w:rFonts w:asciiTheme="minorHAnsi" w:eastAsiaTheme="minorEastAsia" w:hAnsiTheme="minorHAnsi" w:cstheme="minorBidi"/>
           <w:noProof/>
           <w:sz w:val="24"/>
           <w:szCs w:val="24"/>
+          <w:lang w:val="de-DE" w:eastAsia="ja-JP"/>
         </w:rPr>
       </w:pPr>
       <w:r>
@@ -1643,9 +2483,11 @@
       </w:r>
       <w:r>
         <w:rPr>
+          <w:rFonts w:asciiTheme="minorHAnsi" w:eastAsiaTheme="minorEastAsia" w:hAnsiTheme="minorHAnsi" w:cstheme="minorBidi"/>
           <w:noProof/>
           <w:sz w:val="24"/>
           <w:szCs w:val="24"/>
+          <w:lang w:val="de-DE" w:eastAsia="ja-JP"/>
         </w:rPr>
         <w:tab/>
       </w:r>
@@ -1671,7 +2513,7 @@
         <w:rPr>
           <w:noProof/>
         </w:rPr>
-        <w:instrText xml:space="preserve"> PAGEREF _Toc492795831 \h </w:instrText>
+        <w:instrText xml:space="preserve"> PAGEREF _Toc275167007 \h </w:instrText>
       </w:r>
       <w:r>
         <w:rPr>
@@ -1688,7 +2530,7 @@
         <w:rPr>
           <w:noProof/>
         </w:rPr>
-        <w:t>7</w:t>
+        <w:t>8</w:t>
       </w:r>
       <w:r>
         <w:rPr>
@@ -1701,12 +2543,14 @@
       <w:pPr>
         <w:pStyle w:val="TOC3"/>
         <w:tabs>
-          <w:tab w:val="left" w:pos="1600"/>
+          <w:tab w:val="left" w:pos="1504"/>
         </w:tabs>
         <w:rPr>
+          <w:rFonts w:asciiTheme="minorHAnsi" w:eastAsiaTheme="minorEastAsia" w:hAnsiTheme="minorHAnsi" w:cstheme="minorBidi"/>
           <w:noProof/>
           <w:sz w:val="24"/>
           <w:szCs w:val="24"/>
+          <w:lang w:val="de-DE" w:eastAsia="ja-JP"/>
         </w:rPr>
       </w:pPr>
       <w:r>
@@ -1717,9 +2561,11 @@
       </w:r>
       <w:r>
         <w:rPr>
+          <w:rFonts w:asciiTheme="minorHAnsi" w:eastAsiaTheme="minorEastAsia" w:hAnsiTheme="minorHAnsi" w:cstheme="minorBidi"/>
           <w:noProof/>
           <w:sz w:val="24"/>
           <w:szCs w:val="24"/>
+          <w:lang w:val="de-DE" w:eastAsia="ja-JP"/>
         </w:rPr>
         <w:tab/>
       </w:r>
@@ -1745,7 +2591,7 @@
         <w:rPr>
           <w:noProof/>
         </w:rPr>
-        <w:instrText xml:space="preserve"> PAGEREF _Toc492795832 \h </w:instrText>
+        <w:instrText xml:space="preserve"> PAGEREF _Toc275167008 \h </w:instrText>
       </w:r>
       <w:r>
         <w:rPr>
@@ -1762,7 +2608,7 @@
         <w:rPr>
           <w:noProof/>
         </w:rPr>
-        <w:t>7</w:t>
+        <w:t>9</w:t>
       </w:r>
       <w:r>
         <w:rPr>
@@ -1775,12 +2621,14 @@
       <w:pPr>
         <w:pStyle w:val="TOC2"/>
         <w:tabs>
-          <w:tab w:val="left" w:pos="1000"/>
+          <w:tab w:val="left" w:pos="922"/>
         </w:tabs>
         <w:rPr>
+          <w:rFonts w:asciiTheme="minorHAnsi" w:eastAsiaTheme="minorEastAsia" w:hAnsiTheme="minorHAnsi" w:cstheme="minorBidi"/>
           <w:noProof/>
           <w:sz w:val="24"/>
           <w:szCs w:val="24"/>
+          <w:lang w:val="de-DE" w:eastAsia="ja-JP"/>
         </w:rPr>
       </w:pPr>
       <w:r>
@@ -1791,9 +2639,11 @@
       </w:r>
       <w:r>
         <w:rPr>
+          <w:rFonts w:asciiTheme="minorHAnsi" w:eastAsiaTheme="minorEastAsia" w:hAnsiTheme="minorHAnsi" w:cstheme="minorBidi"/>
           <w:noProof/>
           <w:sz w:val="24"/>
           <w:szCs w:val="24"/>
+          <w:lang w:val="de-DE" w:eastAsia="ja-JP"/>
         </w:rPr>
         <w:tab/>
       </w:r>
@@ -1819,7 +2669,7 @@
         <w:rPr>
           <w:noProof/>
         </w:rPr>
-        <w:instrText xml:space="preserve"> PAGEREF _Toc492795833 \h </w:instrText>
+        <w:instrText xml:space="preserve"> PAGEREF _Toc275167009 \h </w:instrText>
       </w:r>
       <w:r>
         <w:rPr>
@@ -1836,7 +2686,7 @@
         <w:rPr>
           <w:noProof/>
         </w:rPr>
-        <w:t>8</w:t>
+        <w:t>9</w:t>
       </w:r>
       <w:r>
         <w:rPr>
@@ -1849,12 +2699,14 @@
       <w:pPr>
         <w:pStyle w:val="TOC3"/>
         <w:tabs>
-          <w:tab w:val="left" w:pos="1600"/>
+          <w:tab w:val="left" w:pos="1504"/>
         </w:tabs>
         <w:rPr>
+          <w:rFonts w:asciiTheme="minorHAnsi" w:eastAsiaTheme="minorEastAsia" w:hAnsiTheme="minorHAnsi" w:cstheme="minorBidi"/>
           <w:noProof/>
           <w:sz w:val="24"/>
           <w:szCs w:val="24"/>
+          <w:lang w:val="de-DE" w:eastAsia="ja-JP"/>
         </w:rPr>
       </w:pPr>
       <w:r>
@@ -1865,9 +2717,11 @@
       </w:r>
       <w:r>
         <w:rPr>
+          <w:rFonts w:asciiTheme="minorHAnsi" w:eastAsiaTheme="minorEastAsia" w:hAnsiTheme="minorHAnsi" w:cstheme="minorBidi"/>
           <w:noProof/>
           <w:sz w:val="24"/>
           <w:szCs w:val="24"/>
+          <w:lang w:val="de-DE" w:eastAsia="ja-JP"/>
         </w:rPr>
         <w:tab/>
       </w:r>
@@ -1893,7 +2747,7 @@
         <w:rPr>
           <w:noProof/>
         </w:rPr>
-        <w:instrText xml:space="preserve"> PAGEREF _Toc492795834 \h </w:instrText>
+        <w:instrText xml:space="preserve"> PAGEREF _Toc275167010 \h </w:instrText>
       </w:r>
       <w:r>
         <w:rPr>
@@ -1910,7 +2764,7 @@
         <w:rPr>
           <w:noProof/>
         </w:rPr>
-        <w:t>8</w:t>
+        <w:t>9</w:t>
       </w:r>
       <w:r>
         <w:rPr>
@@ -1923,12 +2777,14 @@
       <w:pPr>
         <w:pStyle w:val="TOC2"/>
         <w:tabs>
-          <w:tab w:val="left" w:pos="1000"/>
+          <w:tab w:val="left" w:pos="922"/>
         </w:tabs>
         <w:rPr>
+          <w:rFonts w:asciiTheme="minorHAnsi" w:eastAsiaTheme="minorEastAsia" w:hAnsiTheme="minorHAnsi" w:cstheme="minorBidi"/>
           <w:noProof/>
           <w:sz w:val="24"/>
           <w:szCs w:val="24"/>
+          <w:lang w:val="de-DE" w:eastAsia="ja-JP"/>
         </w:rPr>
       </w:pPr>
       <w:r>
@@ -1939,9 +2795,11 @@
       </w:r>
       <w:r>
         <w:rPr>
+          <w:rFonts w:asciiTheme="minorHAnsi" w:eastAsiaTheme="minorEastAsia" w:hAnsiTheme="minorHAnsi" w:cstheme="minorBidi"/>
           <w:noProof/>
           <w:sz w:val="24"/>
           <w:szCs w:val="24"/>
+          <w:lang w:val="de-DE" w:eastAsia="ja-JP"/>
         </w:rPr>
         <w:tab/>
       </w:r>
@@ -1967,7 +2825,7 @@
         <w:rPr>
           <w:noProof/>
         </w:rPr>
-        <w:instrText xml:space="preserve"> PAGEREF _Toc492795835 \h </w:instrText>
+        <w:instrText xml:space="preserve"> PAGEREF _Toc275167011 \h </w:instrText>
       </w:r>
       <w:r>
         <w:rPr>
@@ -1984,7 +2842,7 @@
         <w:rPr>
           <w:noProof/>
         </w:rPr>
-        <w:t>8</w:t>
+        <w:t>9</w:t>
       </w:r>
       <w:r>
         <w:rPr>
@@ -1997,12 +2855,14 @@
       <w:pPr>
         <w:pStyle w:val="TOC2"/>
         <w:tabs>
-          <w:tab w:val="left" w:pos="1000"/>
+          <w:tab w:val="left" w:pos="922"/>
         </w:tabs>
         <w:rPr>
+          <w:rFonts w:asciiTheme="minorHAnsi" w:eastAsiaTheme="minorEastAsia" w:hAnsiTheme="minorHAnsi" w:cstheme="minorBidi"/>
           <w:noProof/>
           <w:sz w:val="24"/>
           <w:szCs w:val="24"/>
+          <w:lang w:val="de-DE" w:eastAsia="ja-JP"/>
         </w:rPr>
       </w:pPr>
       <w:r>
@@ -2013,9 +2873,11 @@
       </w:r>
       <w:r>
         <w:rPr>
+          <w:rFonts w:asciiTheme="minorHAnsi" w:eastAsiaTheme="minorEastAsia" w:hAnsiTheme="minorHAnsi" w:cstheme="minorBidi"/>
           <w:noProof/>
           <w:sz w:val="24"/>
           <w:szCs w:val="24"/>
+          <w:lang w:val="de-DE" w:eastAsia="ja-JP"/>
         </w:rPr>
         <w:tab/>
       </w:r>
@@ -2041,7 +2903,7 @@
         <w:rPr>
           <w:noProof/>
         </w:rPr>
-        <w:instrText xml:space="preserve"> PAGEREF _Toc492795836 \h </w:instrText>
+        <w:instrText xml:space="preserve"> PAGEREF _Toc275167012 \h </w:instrText>
       </w:r>
       <w:r>
         <w:rPr>
@@ -2058,7 +2920,7 @@
         <w:rPr>
           <w:noProof/>
         </w:rPr>
-        <w:t>8</w:t>
+        <w:t>9</w:t>
       </w:r>
       <w:r>
         <w:rPr>
@@ -2071,12 +2933,14 @@
       <w:pPr>
         <w:pStyle w:val="TOC2"/>
         <w:tabs>
-          <w:tab w:val="left" w:pos="1000"/>
+          <w:tab w:val="left" w:pos="922"/>
         </w:tabs>
         <w:rPr>
+          <w:rFonts w:asciiTheme="minorHAnsi" w:eastAsiaTheme="minorEastAsia" w:hAnsiTheme="minorHAnsi" w:cstheme="minorBidi"/>
           <w:noProof/>
           <w:sz w:val="24"/>
           <w:szCs w:val="24"/>
+          <w:lang w:val="de-DE" w:eastAsia="ja-JP"/>
         </w:rPr>
       </w:pPr>
       <w:r>
@@ -2087,9 +2951,11 @@
       </w:r>
       <w:r>
         <w:rPr>
+          <w:rFonts w:asciiTheme="minorHAnsi" w:eastAsiaTheme="minorEastAsia" w:hAnsiTheme="minorHAnsi" w:cstheme="minorBidi"/>
           <w:noProof/>
           <w:sz w:val="24"/>
           <w:szCs w:val="24"/>
+          <w:lang w:val="de-DE" w:eastAsia="ja-JP"/>
         </w:rPr>
         <w:tab/>
       </w:r>
@@ -2115,7 +2981,7 @@
         <w:rPr>
           <w:noProof/>
         </w:rPr>
-        <w:instrText xml:space="preserve"> PAGEREF _Toc492795837 \h </w:instrText>
+        <w:instrText xml:space="preserve"> PAGEREF _Toc275167013 \h </w:instrText>
       </w:r>
       <w:r>
         <w:rPr>
@@ -2132,7 +2998,7 @@
         <w:rPr>
           <w:noProof/>
         </w:rPr>
-        <w:t>8</w:t>
+        <w:t>9</w:t>
       </w:r>
       <w:r>
         <w:rPr>
@@ -2145,12 +3011,14 @@
       <w:pPr>
         <w:pStyle w:val="TOC3"/>
         <w:tabs>
-          <w:tab w:val="left" w:pos="1600"/>
+          <w:tab w:val="left" w:pos="1504"/>
         </w:tabs>
         <w:rPr>
+          <w:rFonts w:asciiTheme="minorHAnsi" w:eastAsiaTheme="minorEastAsia" w:hAnsiTheme="minorHAnsi" w:cstheme="minorBidi"/>
           <w:noProof/>
           <w:sz w:val="24"/>
           <w:szCs w:val="24"/>
+          <w:lang w:val="de-DE" w:eastAsia="ja-JP"/>
         </w:rPr>
       </w:pPr>
       <w:r>
@@ -2161,9 +3029,11 @@
       </w:r>
       <w:r>
         <w:rPr>
+          <w:rFonts w:asciiTheme="minorHAnsi" w:eastAsiaTheme="minorEastAsia" w:hAnsiTheme="minorHAnsi" w:cstheme="minorBidi"/>
           <w:noProof/>
           <w:sz w:val="24"/>
           <w:szCs w:val="24"/>
+          <w:lang w:val="de-DE" w:eastAsia="ja-JP"/>
         </w:rPr>
         <w:tab/>
       </w:r>
@@ -2189,7 +3059,7 @@
         <w:rPr>
           <w:noProof/>
         </w:rPr>
-        <w:instrText xml:space="preserve"> PAGEREF _Toc492795838 \h </w:instrText>
+        <w:instrText xml:space="preserve"> PAGEREF _Toc275167014 \h </w:instrText>
       </w:r>
       <w:r>
         <w:rPr>
@@ -2206,7 +3076,7 @@
         <w:rPr>
           <w:noProof/>
         </w:rPr>
-        <w:t>8</w:t>
+        <w:t>9</w:t>
       </w:r>
       <w:r>
         <w:rPr>
@@ -2219,12 +3089,14 @@
       <w:pPr>
         <w:pStyle w:val="TOC3"/>
         <w:tabs>
-          <w:tab w:val="left" w:pos="1600"/>
+          <w:tab w:val="left" w:pos="1504"/>
         </w:tabs>
         <w:rPr>
+          <w:rFonts w:asciiTheme="minorHAnsi" w:eastAsiaTheme="minorEastAsia" w:hAnsiTheme="minorHAnsi" w:cstheme="minorBidi"/>
           <w:noProof/>
           <w:sz w:val="24"/>
           <w:szCs w:val="24"/>
+          <w:lang w:val="de-DE" w:eastAsia="ja-JP"/>
         </w:rPr>
       </w:pPr>
       <w:r>
@@ -2235,9 +3107,11 @@
       </w:r>
       <w:r>
         <w:rPr>
+          <w:rFonts w:asciiTheme="minorHAnsi" w:eastAsiaTheme="minorEastAsia" w:hAnsiTheme="minorHAnsi" w:cstheme="minorBidi"/>
           <w:noProof/>
           <w:sz w:val="24"/>
           <w:szCs w:val="24"/>
+          <w:lang w:val="de-DE" w:eastAsia="ja-JP"/>
         </w:rPr>
         <w:tab/>
       </w:r>
@@ -2263,7 +3137,7 @@
         <w:rPr>
           <w:noProof/>
         </w:rPr>
-        <w:instrText xml:space="preserve"> PAGEREF _Toc492795839 \h </w:instrText>
+        <w:instrText xml:space="preserve"> PAGEREF _Toc275167015 \h </w:instrText>
       </w:r>
       <w:r>
         <w:rPr>
@@ -2280,7 +3154,7 @@
         <w:rPr>
           <w:noProof/>
         </w:rPr>
-        <w:t>8</w:t>
+        <w:t>9</w:t>
       </w:r>
       <w:r>
         <w:rPr>
@@ -2293,12 +3167,14 @@
       <w:pPr>
         <w:pStyle w:val="TOC3"/>
         <w:tabs>
-          <w:tab w:val="left" w:pos="1600"/>
+          <w:tab w:val="left" w:pos="1504"/>
         </w:tabs>
         <w:rPr>
+          <w:rFonts w:asciiTheme="minorHAnsi" w:eastAsiaTheme="minorEastAsia" w:hAnsiTheme="minorHAnsi" w:cstheme="minorBidi"/>
           <w:noProof/>
           <w:sz w:val="24"/>
           <w:szCs w:val="24"/>
+          <w:lang w:val="de-DE" w:eastAsia="ja-JP"/>
         </w:rPr>
       </w:pPr>
       <w:r>
@@ -2309,9 +3185,11 @@
       </w:r>
       <w:r>
         <w:rPr>
+          <w:rFonts w:asciiTheme="minorHAnsi" w:eastAsiaTheme="minorEastAsia" w:hAnsiTheme="minorHAnsi" w:cstheme="minorBidi"/>
           <w:noProof/>
           <w:sz w:val="24"/>
           <w:szCs w:val="24"/>
+          <w:lang w:val="de-DE" w:eastAsia="ja-JP"/>
         </w:rPr>
         <w:tab/>
       </w:r>
@@ -2337,7 +3215,7 @@
         <w:rPr>
           <w:noProof/>
         </w:rPr>
-        <w:instrText xml:space="preserve"> PAGEREF _Toc492795840 \h </w:instrText>
+        <w:instrText xml:space="preserve"> PAGEREF _Toc275167016 \h </w:instrText>
       </w:r>
       <w:r>
         <w:rPr>
@@ -2354,7 +3232,7 @@
         <w:rPr>
           <w:noProof/>
         </w:rPr>
-        <w:t>8</w:t>
+        <w:t>9</w:t>
       </w:r>
       <w:r>
         <w:rPr>
@@ -2367,12 +3245,14 @@
       <w:pPr>
         <w:pStyle w:val="TOC3"/>
         <w:tabs>
-          <w:tab w:val="left" w:pos="1600"/>
+          <w:tab w:val="left" w:pos="1504"/>
         </w:tabs>
         <w:rPr>
+          <w:rFonts w:asciiTheme="minorHAnsi" w:eastAsiaTheme="minorEastAsia" w:hAnsiTheme="minorHAnsi" w:cstheme="minorBidi"/>
           <w:noProof/>
           <w:sz w:val="24"/>
           <w:szCs w:val="24"/>
+          <w:lang w:val="de-DE" w:eastAsia="ja-JP"/>
         </w:rPr>
       </w:pPr>
       <w:r>
@@ -2383,9 +3263,11 @@
       </w:r>
       <w:r>
         <w:rPr>
+          <w:rFonts w:asciiTheme="minorHAnsi" w:eastAsiaTheme="minorEastAsia" w:hAnsiTheme="minorHAnsi" w:cstheme="minorBidi"/>
           <w:noProof/>
           <w:sz w:val="24"/>
           <w:szCs w:val="24"/>
+          <w:lang w:val="de-DE" w:eastAsia="ja-JP"/>
         </w:rPr>
         <w:tab/>
       </w:r>
@@ -2411,7 +3293,7 @@
         <w:rPr>
           <w:noProof/>
         </w:rPr>
-        <w:instrText xml:space="preserve"> PAGEREF _Toc492795841 \h </w:instrText>
+        <w:instrText xml:space="preserve"> PAGEREF _Toc275167017 \h </w:instrText>
       </w:r>
       <w:r>
         <w:rPr>
@@ -2428,7 +3310,7 @@
         <w:rPr>
           <w:noProof/>
         </w:rPr>
-        <w:t>8</w:t>
+        <w:t>9</w:t>
       </w:r>
       <w:r>
         <w:rPr>
@@ -2441,12 +3323,14 @@
       <w:pPr>
         <w:pStyle w:val="TOC2"/>
         <w:tabs>
-          <w:tab w:val="left" w:pos="1200"/>
+          <w:tab w:val="left" w:pos="1022"/>
         </w:tabs>
         <w:rPr>
+          <w:rFonts w:asciiTheme="minorHAnsi" w:eastAsiaTheme="minorEastAsia" w:hAnsiTheme="minorHAnsi" w:cstheme="minorBidi"/>
           <w:noProof/>
           <w:sz w:val="24"/>
           <w:szCs w:val="24"/>
+          <w:lang w:val="de-DE" w:eastAsia="ja-JP"/>
         </w:rPr>
       </w:pPr>
       <w:r>
@@ -2457,9 +3341,11 @@
       </w:r>
       <w:r>
         <w:rPr>
+          <w:rFonts w:asciiTheme="minorHAnsi" w:eastAsiaTheme="minorEastAsia" w:hAnsiTheme="minorHAnsi" w:cstheme="minorBidi"/>
           <w:noProof/>
           <w:sz w:val="24"/>
           <w:szCs w:val="24"/>
+          <w:lang w:val="de-DE" w:eastAsia="ja-JP"/>
         </w:rPr>
         <w:tab/>
       </w:r>
@@ -2485,7 +3371,7 @@
         <w:rPr>
           <w:noProof/>
         </w:rPr>
-        <w:instrText xml:space="preserve"> PAGEREF _Toc492795842 \h </w:instrText>
+        <w:instrText xml:space="preserve"> PAGEREF _Toc275167018 \h </w:instrText>
       </w:r>
       <w:r>
         <w:rPr>
@@ -2502,7 +3388,7 @@
         <w:rPr>
           <w:noProof/>
         </w:rPr>
-        <w:t>8</w:t>
+        <w:t>10</w:t>
       </w:r>
       <w:r>
         <w:rPr>
@@ -2515,12 +3401,14 @@
       <w:pPr>
         <w:pStyle w:val="TOC2"/>
         <w:tabs>
-          <w:tab w:val="left" w:pos="1200"/>
+          <w:tab w:val="left" w:pos="1022"/>
         </w:tabs>
         <w:rPr>
+          <w:rFonts w:asciiTheme="minorHAnsi" w:eastAsiaTheme="minorEastAsia" w:hAnsiTheme="minorHAnsi" w:cstheme="minorBidi"/>
           <w:noProof/>
           <w:sz w:val="24"/>
           <w:szCs w:val="24"/>
+          <w:lang w:val="de-DE" w:eastAsia="ja-JP"/>
         </w:rPr>
       </w:pPr>
       <w:r>
@@ -2531,9 +3419,11 @@
       </w:r>
       <w:r>
         <w:rPr>
+          <w:rFonts w:asciiTheme="minorHAnsi" w:eastAsiaTheme="minorEastAsia" w:hAnsiTheme="minorHAnsi" w:cstheme="minorBidi"/>
           <w:noProof/>
           <w:sz w:val="24"/>
           <w:szCs w:val="24"/>
+          <w:lang w:val="de-DE" w:eastAsia="ja-JP"/>
         </w:rPr>
         <w:tab/>
       </w:r>
@@ -2559,7 +3449,7 @@
         <w:rPr>
           <w:noProof/>
         </w:rPr>
-        <w:instrText xml:space="preserve"> PAGEREF _Toc492795843 \h </w:instrText>
+        <w:instrText xml:space="preserve"> PAGEREF _Toc275167019 \h </w:instrText>
       </w:r>
       <w:r>
         <w:rPr>
@@ -2576,7 +3466,7 @@
         <w:rPr>
           <w:noProof/>
         </w:rPr>
-        <w:t>9</w:t>
+        <w:t>10</w:t>
       </w:r>
       <w:r>
         <w:rPr>
@@ -2589,12 +3479,14 @@
       <w:pPr>
         <w:pStyle w:val="TOC2"/>
         <w:tabs>
-          <w:tab w:val="left" w:pos="1200"/>
+          <w:tab w:val="left" w:pos="1022"/>
         </w:tabs>
         <w:rPr>
+          <w:rFonts w:asciiTheme="minorHAnsi" w:eastAsiaTheme="minorEastAsia" w:hAnsiTheme="minorHAnsi" w:cstheme="minorBidi"/>
           <w:noProof/>
           <w:sz w:val="24"/>
           <w:szCs w:val="24"/>
+          <w:lang w:val="de-DE" w:eastAsia="ja-JP"/>
         </w:rPr>
       </w:pPr>
       <w:r>
@@ -2605,9 +3497,11 @@
       </w:r>
       <w:r>
         <w:rPr>
+          <w:rFonts w:asciiTheme="minorHAnsi" w:eastAsiaTheme="minorEastAsia" w:hAnsiTheme="minorHAnsi" w:cstheme="minorBidi"/>
           <w:noProof/>
           <w:sz w:val="24"/>
           <w:szCs w:val="24"/>
+          <w:lang w:val="de-DE" w:eastAsia="ja-JP"/>
         </w:rPr>
         <w:tab/>
       </w:r>
@@ -2633,7 +3527,7 @@
         <w:rPr>
           <w:noProof/>
         </w:rPr>
-        <w:instrText xml:space="preserve"> PAGEREF _Toc492795844 \h </w:instrText>
+        <w:instrText xml:space="preserve"> PAGEREF _Toc275167020 \h </w:instrText>
       </w:r>
       <w:r>
         <w:rPr>
@@ -2650,7 +3544,7 @@
         <w:rPr>
           <w:noProof/>
         </w:rPr>
-        <w:t>9</w:t>
+        <w:t>10</w:t>
       </w:r>
       <w:r>
         <w:rPr>
@@ -2663,39 +3557,107 @@
       <w:pPr>
         <w:pStyle w:val="TOC1"/>
         <w:tabs>
-          <w:tab w:val="left" w:pos="432"/>
+          <w:tab w:val="left" w:pos="390"/>
         </w:tabs>
         <w:rPr>
+          <w:rFonts w:asciiTheme="minorHAnsi" w:eastAsiaTheme="minorEastAsia" w:hAnsiTheme="minorHAnsi" w:cstheme="minorBidi"/>
           <w:noProof/>
           <w:sz w:val="24"/>
           <w:szCs w:val="24"/>
-        </w:rPr>
-      </w:pPr>
-      <w:r>
-        <w:rPr>
-          <w:noProof/>
-          <w:szCs w:val="24"/>
+          <w:lang w:val="de-DE" w:eastAsia="ja-JP"/>
+        </w:rPr>
+      </w:pPr>
+      <w:r>
+        <w:rPr>
+          <w:noProof/>
         </w:rPr>
         <w:t>4.</w:t>
       </w:r>
       <w:r>
         <w:rPr>
+          <w:rFonts w:asciiTheme="minorHAnsi" w:eastAsiaTheme="minorEastAsia" w:hAnsiTheme="minorHAnsi" w:cstheme="minorBidi"/>
           <w:noProof/>
           <w:sz w:val="24"/>
           <w:szCs w:val="24"/>
+          <w:lang w:val="de-DE" w:eastAsia="ja-JP"/>
         </w:rPr>
         <w:tab/>
       </w:r>
       <w:r>
         <w:rPr>
           <w:noProof/>
+        </w:rPr>
+        <w:t>Supporting Information</w:t>
+      </w:r>
+      <w:r>
+        <w:rPr>
+          <w:noProof/>
+        </w:rPr>
+        <w:tab/>
+      </w:r>
+      <w:r>
+        <w:rPr>
+          <w:noProof/>
+        </w:rPr>
+        <w:fldChar w:fldCharType="begin"/>
+      </w:r>
+      <w:r>
+        <w:rPr>
+          <w:noProof/>
+        </w:rPr>
+        <w:instrText xml:space="preserve"> PAGEREF _Toc275167021 \h </w:instrText>
+      </w:r>
+      <w:r>
+        <w:rPr>
+          <w:noProof/>
+        </w:rPr>
+      </w:r>
+      <w:r>
+        <w:rPr>
+          <w:noProof/>
+        </w:rPr>
+        <w:fldChar w:fldCharType="separate"/>
+      </w:r>
+      <w:r>
+        <w:rPr>
+          <w:noProof/>
+        </w:rPr>
+        <w:t>10</w:t>
+      </w:r>
+      <w:r>
+        <w:rPr>
+          <w:noProof/>
+        </w:rPr>
+        <w:fldChar w:fldCharType="end"/>
+      </w:r>
+    </w:p>
+    <w:p>
+      <w:pPr>
+        <w:pStyle w:val="TOC1"/>
+        <w:tabs>
+          <w:tab w:val="left" w:pos="390"/>
+        </w:tabs>
+        <w:rPr>
+          <w:rFonts w:asciiTheme="minorHAnsi" w:eastAsiaTheme="minorEastAsia" w:hAnsiTheme="minorHAnsi" w:cstheme="minorBidi"/>
+          <w:noProof/>
+          <w:sz w:val="24"/>
           <w:szCs w:val="24"/>
-        </w:rPr>
-        <w:t>Supporting Information</w:t>
-      </w:r>
-      <w:r>
-        <w:rPr>
-          <w:noProof/>
+          <w:lang w:val="de-DE" w:eastAsia="ja-JP"/>
+        </w:rPr>
+      </w:pPr>
+      <w:r>
+        <w:rPr>
+          <w:noProof/>
+        </w:rPr>
+        <w:t>5.</w:t>
+      </w:r>
+      <w:r>
+        <w:rPr>
+          <w:rFonts w:asciiTheme="minorHAnsi" w:eastAsiaTheme="minorEastAsia" w:hAnsiTheme="minorHAnsi" w:cstheme="minorBidi"/>
+          <w:noProof/>
+          <w:sz w:val="24"/>
+          <w:szCs w:val="24"/>
+          <w:lang w:val="de-DE" w:eastAsia="ja-JP"/>
         </w:rPr>
         <w:tab/>
       </w:r>
@@ -2703,13 +3665,25 @@
         <w:rPr>
           <w:noProof/>
         </w:rPr>
+        <w:t>Glossary</w:t>
+      </w:r>
+      <w:r>
+        <w:rPr>
+          <w:noProof/>
+        </w:rPr>
+        <w:tab/>
+      </w:r>
+      <w:r>
+        <w:rPr>
+          <w:noProof/>
+        </w:rPr>
         <w:fldChar w:fldCharType="begin"/>
       </w:r>
       <w:r>
         <w:rPr>
           <w:noProof/>
         </w:rPr>
-        <w:instrText xml:space="preserve"> PAGEREF _Toc492795845 \h </w:instrText>
+        <w:instrText xml:space="preserve"> PAGEREF _Toc275167022 \h </w:instrText>
       </w:r>
       <w:r>
         <w:rPr>
@@ -2726,7 +3700,7 @@
         <w:rPr>
           <w:noProof/>
         </w:rPr>
-        <w:t>9</w:t>
+        <w:t>10</w:t>
       </w:r>
       <w:r>
         <w:rPr>
@@ -2758,7 +3732,7 @@
       <w:pPr>
         <w:pStyle w:val="Heading1"/>
       </w:pPr>
-      <w:bookmarkStart w:id="0" w:name="_Toc492795815"/>
+      <w:bookmarkStart w:id="0" w:name="_Toc275166981"/>
       <w:r>
         <w:t>Introduction</w:t>
       </w:r>
@@ -2769,7 +3743,7 @@
       <w:pPr>
         <w:pStyle w:val="Heading2"/>
       </w:pPr>
-      <w:bookmarkStart w:id="1" w:name="_Toc492795816"/>
+      <w:bookmarkStart w:id="1" w:name="_Toc275166982"/>
       <w:r>
         <w:t>Purpose</w:t>
       </w:r>
@@ -2779,7 +3753,6 @@
       <w:pPr>
         <w:ind w:left="720"/>
       </w:pPr>
-      <w:bookmarkStart w:id="2" w:name="_Toc492795817"/>
       <w:r>
         <w:t>This document contains the specifications for our software system. You’ll find the descriptions of features that should be covered by our system.</w:t>
       </w:r>
@@ -2788,6 +3761,7 @@
       <w:pPr>
         <w:pStyle w:val="Heading2"/>
       </w:pPr>
+      <w:bookmarkStart w:id="2" w:name="_Toc275166983"/>
       <w:r>
         <w:t>Scope</w:t>
       </w:r>
@@ -2805,7 +3779,7 @@
       <w:pPr>
         <w:pStyle w:val="Heading2"/>
       </w:pPr>
-      <w:bookmarkStart w:id="3" w:name="_Toc492795818"/>
+      <w:bookmarkStart w:id="3" w:name="_Toc275166984"/>
       <w:r>
         <w:t>Definitions, Acronyms, and Abbreviations</w:t>
       </w:r>
@@ -2824,7 +3798,7 @@
       <w:pPr>
         <w:pStyle w:val="Heading2"/>
       </w:pPr>
-      <w:bookmarkStart w:id="4" w:name="_Toc492795819"/>
+      <w:bookmarkStart w:id="4" w:name="_Toc275166985"/>
       <w:r>
         <w:t>References</w:t>
       </w:r>
@@ -2835,11 +3809,9 @@
       <w:pPr>
         <w:ind w:left="720"/>
       </w:pPr>
-      <w:proofErr w:type="gramStart"/>
       <w:r>
         <w:t>To be determined.</w:t>
       </w:r>
-      <w:proofErr w:type="gramEnd"/>
     </w:p>
     <w:p>
       <w:pPr>
@@ -2863,7 +3835,7 @@
       <w:pPr>
         <w:pStyle w:val="Heading2"/>
       </w:pPr>
-      <w:bookmarkStart w:id="5" w:name="_Toc492795820"/>
+      <w:bookmarkStart w:id="5" w:name="_Toc275166986"/>
       <w:r>
         <w:t>Overview</w:t>
       </w:r>
@@ -2971,25 +3943,34 @@
       <w:pPr>
         <w:pStyle w:val="Heading1"/>
       </w:pPr>
-      <w:bookmarkStart w:id="6" w:name="_Toc492795821"/>
+      <w:bookmarkStart w:id="6" w:name="_Toc275166987"/>
       <w:r>
         <w:lastRenderedPageBreak/>
-        <w:t>Overall Description</w:t>
+        <w:t>Overall Descriptio</w:t>
+      </w:r>
+      <w:r>
+        <w:t>n</w:t>
       </w:r>
       <w:bookmarkEnd w:id="6"/>
+      <w:r>
+        <w:br/>
+      </w:r>
     </w:p>
     <w:p/>
-    <w:p/>
-    <w:p>
+    <w:p>
+      <w:pPr>
+        <w:widowControl/>
+        <w:spacing w:line="240" w:lineRule="auto"/>
+      </w:pPr>
       <w:r>
         <w:rPr>
           <w:noProof/>
         </w:rPr>
         <w:drawing>
-          <wp:inline distT="0" distB="0" distL="0" distR="0" wp14:anchorId="7892C9D5" wp14:editId="17141CA2">
-            <wp:extent cx="3175416" cy="5400000"/>
-            <wp:effectExtent l="0" t="0" r="0" b="0"/>
-            <wp:docPr id="3" name="Picture 2" descr="Macintosh SSD:Users:christianverdion:CookieApp:Documentation:SRS:Usecases:registered user.png"/>
+          <wp:inline distT="0" distB="0" distL="0" distR="0" wp14:anchorId="33E2143C" wp14:editId="032F187E">
+            <wp:extent cx="5939155" cy="4281170"/>
+            <wp:effectExtent l="0" t="0" r="4445" b="11430"/>
+            <wp:docPr id="4" name="Picture 2" descr="Macintosh SSD:Users:christianverdion:CookieApp:Documentation:SRS:Usecases:Usecase Diagramm.png"/>
             <wp:cNvGraphicFramePr>
               <a:graphicFrameLocks xmlns:a="http://schemas.openxmlformats.org/drawingml/2006/main" noChangeAspect="1"/>
             </wp:cNvGraphicFramePr>
@@ -2997,16 +3978,16 @@
               <a:graphicData uri="http://schemas.openxmlformats.org/drawingml/2006/picture">
                 <pic:pic xmlns:pic="http://schemas.openxmlformats.org/drawingml/2006/picture">
                   <pic:nvPicPr>
-                    <pic:cNvPr id="0" name="Picture 2" descr="Macintosh SSD:Users:christianverdion:CookieApp:Documentation:SRS:Usecases:registered user.png"/>
+                    <pic:cNvPr id="0" name="Picture 2" descr="Macintosh SSD:Users:christianverdion:CookieApp:Documentation:SRS:Usecases:Usecase Diagramm.png"/>
                     <pic:cNvPicPr>
                       <a:picLocks noChangeAspect="1" noChangeArrowheads="1"/>
                     </pic:cNvPicPr>
                   </pic:nvPicPr>
                   <pic:blipFill>
-                    <a:blip r:embed="rId10">
+                    <a:blip r:embed="rId11">
                       <a:extLst>
                         <a:ext uri="{28A0092B-C50C-407E-A947-70E740481C1C}">
-                          <a14:useLocalDpi xmlns:a14="http://schemas.microsoft.com/office/drawing/2010/main"/>
+                          <a14:useLocalDpi xmlns:a14="http://schemas.microsoft.com/office/drawing/2010/main" val="0"/>
                         </a:ext>
                       </a:extLst>
                     </a:blip>
@@ -3018,7 +3999,7 @@
                   <pic:spPr bwMode="auto">
                     <a:xfrm>
                       <a:off x="0" y="0"/>
-                      <a:ext cx="3175416" cy="5400000"/>
+                      <a:ext cx="5939155" cy="4281170"/>
                     </a:xfrm>
                     <a:prstGeom prst="rect">
                       <a:avLst/>
@@ -3035,107 +4016,74 @@
         </w:drawing>
       </w:r>
       <w:r>
-        <w:br/>
-      </w:r>
-      <w:r>
-        <w:rPr>
-          <w:noProof/>
-        </w:rPr>
-        <w:drawing>
-          <wp:inline distT="0" distB="0" distL="0" distR="0" wp14:anchorId="2CCE48A3" wp14:editId="6076B669">
-            <wp:extent cx="2805870" cy="1831137"/>
-            <wp:effectExtent l="0" t="0" r="0" b="0"/>
-            <wp:docPr id="2" name="Picture 1" descr="Macintosh SSD:Users:christianverdion:CookieApp:Documentation:SRS:Usecases:unregisterd user.png"/>
-            <wp:cNvGraphicFramePr>
-              <a:graphicFrameLocks xmlns:a="http://schemas.openxmlformats.org/drawingml/2006/main" noChangeAspect="1"/>
-            </wp:cNvGraphicFramePr>
-            <a:graphic xmlns:a="http://schemas.openxmlformats.org/drawingml/2006/main">
-              <a:graphicData uri="http://schemas.openxmlformats.org/drawingml/2006/picture">
-                <pic:pic xmlns:pic="http://schemas.openxmlformats.org/drawingml/2006/picture">
-                  <pic:nvPicPr>
-                    <pic:cNvPr id="0" name="Picture 1" descr="Macintosh SSD:Users:christianverdion:CookieApp:Documentation:SRS:Usecases:unregisterd user.png"/>
-                    <pic:cNvPicPr>
-                      <a:picLocks noChangeAspect="1" noChangeArrowheads="1"/>
-                    </pic:cNvPicPr>
-                  </pic:nvPicPr>
-                  <pic:blipFill>
-                    <a:blip r:embed="rId11">
-                      <a:extLst>
-                        <a:ext uri="{28A0092B-C50C-407E-A947-70E740481C1C}">
-                          <a14:useLocalDpi xmlns:a14="http://schemas.microsoft.com/office/drawing/2010/main"/>
-                        </a:ext>
-                      </a:extLst>
-                    </a:blip>
-                    <a:srcRect/>
-                    <a:stretch>
-                      <a:fillRect/>
-                    </a:stretch>
-                  </pic:blipFill>
-                  <pic:spPr bwMode="auto">
-                    <a:xfrm>
-                      <a:off x="0" y="0"/>
-                      <a:ext cx="2805870" cy="1831137"/>
-                    </a:xfrm>
-                    <a:prstGeom prst="rect">
-                      <a:avLst/>
-                    </a:prstGeom>
-                    <a:noFill/>
-                    <a:ln>
-                      <a:noFill/>
-                    </a:ln>
-                  </pic:spPr>
-                </pic:pic>
-              </a:graphicData>
-            </a:graphic>
-          </wp:inline>
-        </w:drawing>
-      </w:r>
-    </w:p>
-    <w:p>
-      <w:pPr>
-        <w:widowControl/>
-        <w:spacing w:line="240" w:lineRule="auto"/>
-      </w:pPr>
-      <w:r>
         <w:br w:type="page"/>
       </w:r>
-      <w:bookmarkStart w:id="7" w:name="_GoBack"/>
-      <w:bookmarkEnd w:id="7"/>
     </w:p>
     <w:p>
       <w:pPr>
         <w:pStyle w:val="Heading1"/>
       </w:pPr>
-      <w:bookmarkStart w:id="8" w:name="_Toc492795822"/>
+      <w:bookmarkStart w:id="7" w:name="_Toc275166988"/>
       <w:r>
         <w:lastRenderedPageBreak/>
         <w:t>Specific Requirements</w:t>
       </w:r>
+      <w:bookmarkEnd w:id="7"/>
+      <w:r>
+        <w:t xml:space="preserve"> </w:t>
+      </w:r>
+    </w:p>
+    <w:p>
+      <w:bookmarkStart w:id="8" w:name="_GoBack"/>
       <w:bookmarkEnd w:id="8"/>
-      <w:r>
-        <w:t xml:space="preserve"> </w:t>
-      </w:r>
+    </w:p>
+    <w:p>
+      <w:pPr>
+        <w:pStyle w:val="Heading2"/>
+      </w:pPr>
+      <w:bookmarkStart w:id="9" w:name="_Toc275166989"/>
+      <w:r>
+        <w:t>Functionality</w:t>
+      </w:r>
+      <w:bookmarkEnd w:id="9"/>
     </w:p>
     <w:p/>
     <w:p>
       <w:pPr>
+        <w:pStyle w:val="Heading3"/>
+      </w:pPr>
+      <w:bookmarkStart w:id="10" w:name="_Toc275166990"/>
+      <w:r>
+        <w:t>Register</w:t>
+      </w:r>
+      <w:bookmarkEnd w:id="10"/>
+    </w:p>
+    <w:p/>
+    <w:p>
+      <w:pPr>
         <w:ind w:left="720"/>
       </w:pPr>
       <w:r>
-        <w:t>Register: Create a new user in the user database</w:t>
+        <w:t xml:space="preserve">If the user is not logged in already, he has the possibility to create himself a user account. </w:t>
       </w:r>
     </w:p>
     <w:p>
       <w:pPr>
         <w:ind w:left="720"/>
       </w:pPr>
+      <w:r>
+        <w:t xml:space="preserve">For the registration the user has to enter a nickname, his email address and a password. Other entries are not </w:t>
+      </w:r>
+      <w:r>
+        <w:t>necessary at this point and can be added in the later process.</w:t>
+      </w:r>
     </w:p>
     <w:p>
       <w:pPr>
         <w:ind w:left="720"/>
       </w:pPr>
       <w:r>
-        <w:t>Search for recipes: Search for a recipe in the recipe database</w:t>
+        <w:t>A button to register should be available on all sites, if the user isn´t logged in.</w:t>
       </w:r>
     </w:p>
     <w:p>
@@ -3145,23 +4093,70 @@
     </w:p>
     <w:p>
       <w:pPr>
+        <w:pStyle w:val="Heading3"/>
+      </w:pPr>
+      <w:bookmarkStart w:id="11" w:name="_Toc275166991"/>
+      <w:r>
+        <w:t>Log</w:t>
+      </w:r>
+      <w:r>
+        <w:t>in</w:t>
+      </w:r>
+      <w:bookmarkEnd w:id="11"/>
+    </w:p>
+    <w:p/>
+    <w:p>
+      <w:pPr>
         <w:ind w:left="720"/>
       </w:pPr>
       <w:r>
-        <w:t>Send idea of improvement: Send Mail to the recipe creator with suggestions</w:t>
+        <w:t xml:space="preserve">If the user is not logged in already, he has the possibility to </w:t>
+      </w:r>
+      <w:r>
+        <w:t>log into his</w:t>
+      </w:r>
+      <w:r>
+        <w:t xml:space="preserve"> user account. </w:t>
       </w:r>
     </w:p>
     <w:p>
       <w:pPr>
         <w:ind w:left="720"/>
       </w:pPr>
+      <w:r>
+        <w:t xml:space="preserve">For the </w:t>
+      </w:r>
+      <w:r>
+        <w:t>login</w:t>
+      </w:r>
+      <w:r>
+        <w:t xml:space="preserve"> the user has to enter </w:t>
+      </w:r>
+      <w:r>
+        <w:t>his</w:t>
+      </w:r>
+      <w:r>
+        <w:t xml:space="preserve"> nickname</w:t>
+      </w:r>
+      <w:r>
+        <w:t xml:space="preserve"> or</w:t>
+      </w:r>
+      <w:r>
+        <w:t xml:space="preserve"> his email address and </w:t>
+      </w:r>
+      <w:r>
+        <w:t>his</w:t>
+      </w:r>
+      <w:r>
+        <w:t xml:space="preserve"> password. </w:t>
+      </w:r>
     </w:p>
     <w:p>
       <w:pPr>
         <w:ind w:left="720"/>
       </w:pPr>
       <w:r>
-        <w:t>Comment on recipes:</w:t>
+        <w:t>A button to login should be available on all sites, if the user isn´t logged in.</w:t>
       </w:r>
     </w:p>
     <w:p>
@@ -3171,23 +4166,37 @@
     </w:p>
     <w:p>
       <w:pPr>
+        <w:pStyle w:val="Heading3"/>
+      </w:pPr>
+      <w:bookmarkStart w:id="12" w:name="_Toc275166992"/>
+      <w:r>
+        <w:t>Logout</w:t>
+      </w:r>
+      <w:bookmarkEnd w:id="12"/>
+    </w:p>
+    <w:p/>
+    <w:p>
+      <w:pPr>
         <w:ind w:left="720"/>
       </w:pPr>
       <w:r>
-        <w:t>Create recipes: Create new recipe and add it to the recipe database</w:t>
+        <w:t xml:space="preserve">If the user is logged in, he has the possibility to log himself out of his user account. </w:t>
       </w:r>
     </w:p>
     <w:p>
       <w:pPr>
         <w:ind w:left="720"/>
       </w:pPr>
+      <w:r>
+        <w:t xml:space="preserve">For the logout the user should only need to press one button. </w:t>
+      </w:r>
     </w:p>
     <w:p>
       <w:pPr>
         <w:ind w:left="720"/>
       </w:pPr>
       <w:r>
-        <w:t>Sign in: Log in with your credentials (saved in user database)</w:t>
+        <w:t>A button to login should be available on all sites, if the user is logged in.</w:t>
       </w:r>
     </w:p>
     <w:p>
@@ -3197,45 +4206,313 @@
     </w:p>
     <w:p>
       <w:pPr>
+        <w:pStyle w:val="Heading3"/>
+      </w:pPr>
+      <w:bookmarkStart w:id="13" w:name="_Toc275166993"/>
+      <w:r>
+        <w:t>Search for recipe</w:t>
+      </w:r>
+      <w:bookmarkEnd w:id="13"/>
+    </w:p>
+    <w:p/>
+    <w:p>
+      <w:pPr>
         <w:ind w:left="720"/>
       </w:pPr>
       <w:r>
+        <w:t>The user should have the possibility to search for recipes in every state  (logged in, logged off).</w:t>
+      </w:r>
+    </w:p>
+    <w:p>
+      <w:pPr>
+        <w:ind w:left="720"/>
+      </w:pPr>
+      <w:r>
+        <w:t xml:space="preserve">To search for a recipe the user needs to enter the name of the recipe or a part of the name. </w:t>
+      </w:r>
+      <w:r>
+        <w:t xml:space="preserve">The user also has the possibility to search for ingredients or a special category. </w:t>
+      </w:r>
+      <w:r>
+        <w:t>After pressing the “search” button a list should appear</w:t>
+      </w:r>
+      <w:r>
+        <w:t>, showing the search results.</w:t>
+      </w:r>
+    </w:p>
+    <w:p>
+      <w:pPr>
+        <w:ind w:left="720"/>
+      </w:pPr>
+      <w:r>
+        <w:t>A button to search for a recipe should be available on all sites.</w:t>
+      </w:r>
+    </w:p>
+    <w:p>
+      <w:pPr>
+        <w:ind w:left="720"/>
+      </w:pPr>
+    </w:p>
+    <w:p>
+      <w:pPr>
+        <w:pStyle w:val="Heading3"/>
+      </w:pPr>
+      <w:bookmarkStart w:id="14" w:name="_Toc275166994"/>
+      <w:r>
+        <w:t>Create recipe</w:t>
+      </w:r>
+      <w:bookmarkEnd w:id="14"/>
+    </w:p>
+    <w:p/>
+    <w:p>
+      <w:pPr>
+        <w:ind w:left="720"/>
+      </w:pPr>
+      <w:r>
+        <w:t xml:space="preserve">The user should have the possibility to </w:t>
+      </w:r>
+      <w:r>
+        <w:t>create a new recipe</w:t>
+      </w:r>
+      <w:r>
+        <w:t xml:space="preserve"> if he is logged in.</w:t>
+      </w:r>
+    </w:p>
+    <w:p>
+      <w:pPr>
+        <w:ind w:left="720"/>
+      </w:pPr>
+      <w:r>
+        <w:t xml:space="preserve">In order to create a recipe the user has to enter a name for the recipe, a short description, </w:t>
+      </w:r>
+      <w:r>
+        <w:t xml:space="preserve">the approximate time to prepare, </w:t>
+      </w:r>
+      <w:r>
+        <w:t xml:space="preserve">the ingredients with </w:t>
+      </w:r>
+      <w:r>
+        <w:t>their amount and a description how to put them together.</w:t>
+      </w:r>
+    </w:p>
+    <w:p>
+      <w:pPr>
+        <w:ind w:left="720"/>
+      </w:pPr>
+      <w:r>
+        <w:t>A button to create a recipe should be available on all sites, if the user is logged in.</w:t>
+      </w:r>
+    </w:p>
+    <w:p>
+      <w:pPr>
+        <w:ind w:left="720"/>
+      </w:pPr>
+    </w:p>
+    <w:p>
+      <w:pPr>
+        <w:pStyle w:val="Heading3"/>
+      </w:pPr>
+      <w:bookmarkStart w:id="15" w:name="_Toc275166995"/>
+      <w:r>
+        <w:t>Delete recipe</w:t>
+      </w:r>
+      <w:bookmarkEnd w:id="15"/>
+    </w:p>
+    <w:p/>
+    <w:p>
+      <w:pPr>
+        <w:ind w:left="720"/>
+      </w:pPr>
+      <w:r>
+        <w:t>The user should have the possibility to del</w:t>
+      </w:r>
+      <w:r>
+        <w:t>e</w:t>
+      </w:r>
+      <w:r>
+        <w:t xml:space="preserve">te </w:t>
+      </w:r>
+      <w:r>
+        <w:t>a recipe he submitted</w:t>
+      </w:r>
+      <w:r>
+        <w:t xml:space="preserve"> if he is logged in.</w:t>
+      </w:r>
+    </w:p>
+    <w:p>
+      <w:pPr>
+        <w:ind w:left="720"/>
+      </w:pPr>
+      <w:r>
+        <w:t xml:space="preserve">In order to </w:t>
+      </w:r>
+      <w:r>
+        <w:t>del</w:t>
+      </w:r>
+      <w:r>
+        <w:t>e</w:t>
+      </w:r>
+      <w:r>
+        <w:t>te</w:t>
+      </w:r>
+      <w:r>
+        <w:t xml:space="preserve"> a recipe the user has to </w:t>
+      </w:r>
+      <w:r>
+        <w:t>open the recipe he submitted. On the upper section of the recipe there should be a button to delete the recipe.</w:t>
+      </w:r>
+    </w:p>
+    <w:p>
+      <w:pPr>
+        <w:ind w:left="720"/>
+      </w:pPr>
+      <w:r>
+        <w:t xml:space="preserve">A button to </w:t>
+      </w:r>
+      <w:r>
+        <w:t>delete</w:t>
+      </w:r>
+      <w:r>
+        <w:t xml:space="preserve"> a recipe should be available on </w:t>
+      </w:r>
+      <w:r>
+        <w:t>the recipe site it self</w:t>
+      </w:r>
+      <w:r>
+        <w:t>, if the user is logged in</w:t>
+      </w:r>
+      <w:r>
+        <w:t xml:space="preserve"> and has submitted the recipe</w:t>
+      </w:r>
+      <w:r>
+        <w:t>.</w:t>
+      </w:r>
+    </w:p>
+    <w:p>
+      <w:pPr>
+        <w:ind w:left="720"/>
+      </w:pPr>
+    </w:p>
+    <w:p>
+      <w:pPr>
+        <w:pStyle w:val="Heading3"/>
+      </w:pPr>
+      <w:bookmarkStart w:id="16" w:name="_Toc275166996"/>
+      <w:r>
+        <w:lastRenderedPageBreak/>
+        <w:t>Comment on recipe</w:t>
+      </w:r>
+      <w:bookmarkEnd w:id="16"/>
+    </w:p>
+    <w:p/>
+    <w:p>
+      <w:pPr>
+        <w:ind w:left="720"/>
+      </w:pPr>
+      <w:r>
+        <w:t xml:space="preserve">Any user who is logged in should have the possibility to </w:t>
+      </w:r>
+      <w:r>
+        <w:t>leave a comment on a recipe.</w:t>
+      </w:r>
+    </w:p>
+    <w:p/>
+    <w:p>
+      <w:pPr>
+        <w:pStyle w:val="Heading3"/>
+      </w:pPr>
+      <w:r>
+        <w:t>Suggestion</w:t>
+      </w:r>
+      <w:r>
+        <w:t xml:space="preserve"> on recipe</w:t>
+      </w:r>
+    </w:p>
+    <w:p/>
+    <w:p>
+      <w:pPr>
+        <w:ind w:left="720"/>
+      </w:pPr>
+      <w:r>
+        <w:t>Any user who is logged in should have the possibility to leave a comment on a recipe.</w:t>
+      </w:r>
+    </w:p>
+    <w:p>
+      <w:pPr>
+        <w:ind w:left="720"/>
+      </w:pPr>
+    </w:p>
+    <w:p>
+      <w:pPr>
+        <w:pStyle w:val="Heading3"/>
+      </w:pPr>
+      <w:r>
+        <w:t xml:space="preserve">Create </w:t>
+      </w:r>
+      <w:r>
+        <w:t>Category</w:t>
+      </w:r>
+    </w:p>
+    <w:p/>
+    <w:p>
+      <w:pPr>
+        <w:ind w:left="720"/>
+      </w:pPr>
+      <w:r>
+        <w:t>Any user who is logged in should have the possibility to leave a comment on a recipe.</w:t>
+      </w:r>
+    </w:p>
+    <w:p>
+      <w:pPr>
+        <w:ind w:left="720"/>
+      </w:pPr>
+    </w:p>
+    <w:p>
+      <w:pPr>
+        <w:pStyle w:val="Heading3"/>
+      </w:pPr>
+      <w:r>
+        <w:t>Delete User</w:t>
+      </w:r>
+    </w:p>
+    <w:p/>
+    <w:p>
+      <w:pPr>
+        <w:ind w:left="720"/>
+      </w:pPr>
+      <w:r>
+        <w:t>Any user who is logged in should have the possibility to leave a comment on a recipe.</w:t>
+      </w:r>
+    </w:p>
+    <w:p>
+      <w:pPr>
+        <w:ind w:left="720"/>
+      </w:pPr>
+    </w:p>
+    <w:p>
+      <w:pPr>
+        <w:pStyle w:val="Heading3"/>
+      </w:pPr>
+      <w:r>
         <w:t xml:space="preserve">Delete </w:t>
       </w:r>
       <w:r>
-        <w:t>recipe</w:t>
-      </w:r>
-      <w:r>
-        <w:t>: Delete</w:t>
-      </w:r>
-      <w:r>
-        <w:t xml:space="preserve"> own</w:t>
-      </w:r>
-      <w:r>
-        <w:t xml:space="preserve"> recipe from the database</w:t>
-      </w:r>
-    </w:p>
+        <w:t>Recipe</w:t>
+      </w:r>
+    </w:p>
+    <w:p/>
     <w:p>
       <w:pPr>
         <w:ind w:left="720"/>
       </w:pPr>
+      <w:r>
+        <w:t>Any user who is logged in should have the possibility to leave a comment on a recipe.</w:t>
+      </w:r>
     </w:p>
     <w:p>
       <w:pPr>
         <w:ind w:left="720"/>
       </w:pPr>
-      <w:r>
-        <w:t xml:space="preserve">Delete </w:t>
-      </w:r>
-      <w:r>
-        <w:t>recipe (Admin)</w:t>
-      </w:r>
-      <w:r>
-        <w:t>:</w:t>
-      </w:r>
-      <w:r>
-        <w:t xml:space="preserve"> Delete a recipe from the database</w:t>
-      </w:r>
     </w:p>
     <w:p>
       <w:pPr>
@@ -3246,18 +4523,6 @@
       <w:pPr>
         <w:ind w:left="720"/>
       </w:pPr>
-      <w:r>
-        <w:t>Delete users</w:t>
-      </w:r>
-      <w:r>
-        <w:t xml:space="preserve"> (Admin)</w:t>
-      </w:r>
-      <w:r>
-        <w:t>:</w:t>
-      </w:r>
-      <w:r>
-        <w:t xml:space="preserve"> Delete user from the database</w:t>
-      </w:r>
     </w:p>
     <w:p>
       <w:pPr>
@@ -3268,23 +4533,6 @@
       <w:pPr>
         <w:ind w:left="720"/>
       </w:pPr>
-      <w:r>
-        <w:t xml:space="preserve">Create </w:t>
-      </w:r>
-      <w:proofErr w:type="gramStart"/>
-      <w:r>
-        <w:t>categories</w:t>
-      </w:r>
-      <w:r>
-        <w:t>(</w:t>
-      </w:r>
-      <w:proofErr w:type="gramEnd"/>
-      <w:r>
-        <w:t>Admin)</w:t>
-      </w:r>
-      <w:r>
-        <w:t>:</w:t>
-      </w:r>
     </w:p>
     <w:p>
       <w:pPr>
@@ -3295,30 +4543,29 @@
       <w:pPr>
         <w:ind w:left="720"/>
       </w:pPr>
-      <w:r>
-        <w:t>More detailed description will be added.</w:t>
-      </w:r>
-    </w:p>
-    <w:p>
-      <w:pPr>
-        <w:pStyle w:val="Heading2"/>
-      </w:pPr>
-      <w:bookmarkStart w:id="9" w:name="_Toc492795823"/>
-      <w:r>
-        <w:t>Functionality</w:t>
-      </w:r>
-      <w:bookmarkEnd w:id="9"/>
-    </w:p>
+    </w:p>
+    <w:p>
+      <w:pPr>
+        <w:ind w:left="720"/>
+      </w:pPr>
+    </w:p>
+    <w:p>
+      <w:pPr>
+        <w:ind w:left="720"/>
+      </w:pPr>
+    </w:p>
+    <w:p/>
+    <w:p/>
     <w:p>
       <w:pPr>
         <w:pStyle w:val="Heading2"/>
         <w:ind w:left="720" w:hanging="720"/>
       </w:pPr>
-      <w:bookmarkStart w:id="10" w:name="_Toc492795825"/>
+      <w:bookmarkStart w:id="17" w:name="_Toc275166997"/>
       <w:r>
         <w:t>Usability</w:t>
       </w:r>
-      <w:bookmarkEnd w:id="10"/>
+      <w:bookmarkEnd w:id="17"/>
       <w:r>
         <w:t xml:space="preserve"> </w:t>
       </w:r>
@@ -3348,13 +4595,8 @@
           <w:numId w:val="2"/>
         </w:numPr>
       </w:pPr>
-      <w:proofErr w:type="gramStart"/>
-      <w:r>
-        <w:t>specify</w:t>
-      </w:r>
-      <w:proofErr w:type="gramEnd"/>
-      <w:r>
-        <w:t xml:space="preserve"> the required training time for a normal users and a power user to become productive at particular operations</w:t>
+      <w:r>
+        <w:t>specify the required training time for a normal users and a power user to become productive at particular operations</w:t>
       </w:r>
     </w:p>
     <w:p>
@@ -3365,13 +4607,8 @@
           <w:numId w:val="2"/>
         </w:numPr>
       </w:pPr>
-      <w:proofErr w:type="gramStart"/>
-      <w:r>
-        <w:t>specify</w:t>
-      </w:r>
-      <w:proofErr w:type="gramEnd"/>
-      <w:r>
-        <w:t xml:space="preserve"> measurable task times for typical tasks or base the new system’s usability requirements on other systems that the users know and like</w:t>
+      <w:r>
+        <w:t>specify measurable task times for typical tasks or base the new system’s usability requirements on other systems that the users know and like</w:t>
       </w:r>
     </w:p>
     <w:p>
@@ -3382,13 +4619,8 @@
           <w:numId w:val="2"/>
         </w:numPr>
       </w:pPr>
-      <w:proofErr w:type="gramStart"/>
-      <w:r>
-        <w:t>specify</w:t>
-      </w:r>
-      <w:proofErr w:type="gramEnd"/>
-      <w:r>
-        <w:t xml:space="preserve"> requirement to conform to common usability standards, such as IBM’s CUA standards Microsoft’s GUI standards]</w:t>
+      <w:r>
+        <w:t>specify requirement to conform to common usability standards, such as IBM’s CUA standards Microsoft’s GUI standards]</w:t>
       </w:r>
     </w:p>
     <w:p>
@@ -3396,9 +4628,11 @@
         <w:pStyle w:val="Heading3"/>
         <w:ind w:left="720" w:hanging="720"/>
       </w:pPr>
+      <w:bookmarkStart w:id="18" w:name="_Toc275166998"/>
       <w:r>
         <w:t>Fast Learning</w:t>
       </w:r>
+      <w:bookmarkEnd w:id="18"/>
     </w:p>
     <w:p>
       <w:pPr>
@@ -3421,138 +4655,187 @@
     </w:p>
     <w:p>
       <w:pPr>
+        <w:widowControl/>
+        <w:spacing w:line="240" w:lineRule="auto"/>
+      </w:pPr>
+      <w:r>
+        <w:br w:type="page"/>
+      </w:r>
+    </w:p>
+    <w:p>
+      <w:pPr>
         <w:pStyle w:val="Heading2"/>
       </w:pPr>
-      <w:bookmarkStart w:id="11" w:name="_Toc492795827"/>
-      <w:r>
+      <w:bookmarkStart w:id="19" w:name="_Toc275166999"/>
+      <w:r>
+        <w:lastRenderedPageBreak/>
         <w:t>Reliability</w:t>
       </w:r>
-      <w:bookmarkEnd w:id="11"/>
+      <w:bookmarkEnd w:id="19"/>
       <w:r>
         <w:t xml:space="preserve"> </w:t>
       </w:r>
     </w:p>
     <w:p/>
-    <w:p>
-      <w:pPr>
-        <w:pStyle w:val="ListParagraph"/>
-        <w:numPr>
-          <w:ilvl w:val="0"/>
-          <w:numId w:val="6"/>
-        </w:numPr>
-      </w:pPr>
-      <w:r>
-        <w:t>Availability: Our web application does not need high availability (99,99999….%) yet.  But we are aiming at a percentage of over 50% availability.</w:t>
-      </w:r>
-    </w:p>
-    <w:p>
-      <w:pPr>
-        <w:pStyle w:val="ListParagraph"/>
-        <w:ind w:left="1440"/>
-      </w:pPr>
-    </w:p>
-    <w:p>
-      <w:pPr>
-        <w:pStyle w:val="ListParagraph"/>
-        <w:numPr>
-          <w:ilvl w:val="0"/>
-          <w:numId w:val="6"/>
-        </w:numPr>
-      </w:pPr>
-      <w:r>
-        <w:t>Mean Time to Repair (MTTR</w:t>
-      </w:r>
-      <w:proofErr w:type="gramStart"/>
-      <w:r>
-        <w:t>) :</w:t>
-      </w:r>
-      <w:proofErr w:type="gramEnd"/>
-      <w:r>
-        <w:t xml:space="preserve"> The system shouldn’t be out of order for longer than 24 hours.</w:t>
-      </w:r>
-    </w:p>
-    <w:p>
-      <w:pPr>
-        <w:pStyle w:val="ListParagraph"/>
-      </w:pPr>
-    </w:p>
-    <w:p>
-      <w:pPr>
-        <w:pStyle w:val="ListParagraph"/>
-        <w:ind w:left="1440"/>
-      </w:pPr>
-    </w:p>
-    <w:p>
-      <w:pPr>
-        <w:pStyle w:val="ListParagraph"/>
-        <w:numPr>
-          <w:ilvl w:val="0"/>
-          <w:numId w:val="6"/>
-        </w:numPr>
-      </w:pPr>
-      <w:r>
-        <w:t>Accuracy: We are aiming at a high accuracy with our system outputs and therefore we’ll be especially looking at our search algorithms.</w:t>
-      </w:r>
-    </w:p>
-    <w:p>
-      <w:pPr>
-        <w:pStyle w:val="ListParagraph"/>
-        <w:ind w:left="1440"/>
-      </w:pPr>
-    </w:p>
-    <w:p>
-      <w:pPr>
-        <w:pStyle w:val="ListParagraph"/>
-        <w:numPr>
-          <w:ilvl w:val="0"/>
-          <w:numId w:val="6"/>
-        </w:numPr>
-      </w:pPr>
-      <w:r>
-        <w:t xml:space="preserve">Bugs/Defect Rate: Some loss of data errors will probably happen but we’re aiming at </w:t>
-      </w:r>
-      <w:proofErr w:type="gramStart"/>
-      <w:r>
-        <w:t xml:space="preserve">a </w:t>
-      </w:r>
-      <w:proofErr w:type="spellStart"/>
-      <w:r>
-        <w:t>a</w:t>
-      </w:r>
-      <w:proofErr w:type="spellEnd"/>
-      <w:proofErr w:type="gramEnd"/>
-      <w:r>
-        <w:t xml:space="preserve"> minimum loss of data in our system.</w:t>
-      </w:r>
-    </w:p>
     <w:p>
       <w:pPr>
         <w:pStyle w:val="Heading3"/>
         <w:ind w:left="720" w:hanging="720"/>
       </w:pPr>
-      <w:bookmarkStart w:id="12" w:name="_Toc492795828"/>
-      <w:r>
-        <w:t>&lt;Reliability Requirement One&gt;</w:t>
-      </w:r>
-      <w:bookmarkEnd w:id="12"/>
-    </w:p>
-    <w:p>
-      <w:pPr>
-        <w:pStyle w:val="InfoBlue"/>
-      </w:pPr>
-      <w:r>
-        <w:t>[The requirement description.]</w:t>
-      </w:r>
+      <w:bookmarkStart w:id="20" w:name="_Toc275167000"/>
+      <w:r>
+        <w:t>Availability</w:t>
+      </w:r>
+      <w:bookmarkEnd w:id="20"/>
+    </w:p>
+    <w:p/>
+    <w:p>
+      <w:pPr>
+        <w:ind w:left="720"/>
+      </w:pPr>
+      <w:r>
+        <w:t>We are aiming at a high accuracy with our system outputs and therefore we’ll be especially looking at our search algorithms.</w:t>
+      </w:r>
+    </w:p>
+    <w:p>
+      <w:pPr>
+        <w:ind w:left="720"/>
+      </w:pPr>
+    </w:p>
+    <w:p>
+      <w:pPr>
+        <w:pStyle w:val="Heading3"/>
+        <w:ind w:left="720" w:hanging="720"/>
+      </w:pPr>
+      <w:bookmarkStart w:id="21" w:name="_Toc275167001"/>
+      <w:r>
+        <w:t>Mean Time to Repair</w:t>
+      </w:r>
+      <w:bookmarkEnd w:id="21"/>
+    </w:p>
+    <w:p/>
+    <w:p>
+      <w:pPr>
+        <w:ind w:left="720"/>
+        <w:rPr>
+          <w:rStyle w:val="BookTitle"/>
+        </w:rPr>
+      </w:pPr>
+      <w:r>
+        <w:t>We are aiming at a high accuracy with our system outputs and therefore we’ll be especially looking at our search algorithms.</w:t>
+      </w:r>
+    </w:p>
+    <w:p>
+      <w:pPr>
+        <w:rPr>
+          <w:rStyle w:val="BookTitle"/>
+        </w:rPr>
+      </w:pPr>
+    </w:p>
+    <w:p>
+      <w:pPr>
+        <w:pStyle w:val="Heading3"/>
+        <w:ind w:left="720" w:hanging="720"/>
+      </w:pPr>
+      <w:bookmarkStart w:id="22" w:name="_Toc275167002"/>
+      <w:r>
+        <w:t>Accuracy</w:t>
+      </w:r>
+      <w:bookmarkEnd w:id="22"/>
+    </w:p>
+    <w:p/>
+    <w:p>
+      <w:pPr>
+        <w:ind w:left="720"/>
+      </w:pPr>
+      <w:r>
+        <w:t>We are aiming at a high accuracy with our system outputs and therefore we’ll be especially looking at our search algorithms.</w:t>
+      </w:r>
+    </w:p>
+    <w:p>
+      <w:pPr>
+        <w:ind w:left="720"/>
+      </w:pPr>
+    </w:p>
+    <w:p>
+      <w:pPr>
+        <w:pStyle w:val="Heading3"/>
+        <w:ind w:left="720" w:hanging="720"/>
+      </w:pPr>
+      <w:bookmarkStart w:id="23" w:name="_Toc275167003"/>
+      <w:r>
+        <w:t>Data Defect Rate</w:t>
+      </w:r>
+      <w:bookmarkEnd w:id="23"/>
+    </w:p>
+    <w:p/>
+    <w:p>
+      <w:pPr>
+        <w:ind w:left="720"/>
+        <w:rPr>
+          <w:rStyle w:val="BookTitle"/>
+        </w:rPr>
+      </w:pPr>
+      <w:r>
+        <w:t>Some loss of data errors will probably happen but we’re aiming at a minimum loss of data in our system.</w:t>
+      </w:r>
+    </w:p>
+    <w:p>
+      <w:pPr>
+        <w:ind w:left="720"/>
+        <w:rPr>
+          <w:rStyle w:val="BookTitle"/>
+        </w:rPr>
+      </w:pPr>
+    </w:p>
+    <w:p>
+      <w:pPr>
+        <w:pStyle w:val="Heading3"/>
+        <w:ind w:left="720" w:hanging="720"/>
+      </w:pPr>
+      <w:bookmarkStart w:id="24" w:name="_Toc275167004"/>
+      <w:r>
+        <w:t>Bugs</w:t>
+      </w:r>
+      <w:bookmarkEnd w:id="24"/>
+    </w:p>
+    <w:p/>
+    <w:p>
+      <w:pPr>
+        <w:ind w:left="720"/>
+        <w:rPr>
+          <w:rStyle w:val="BookTitle"/>
+        </w:rPr>
+      </w:pPr>
+      <w:r>
+        <w:t>Do to testing we are aiming a very small number of bugs in the system.</w:t>
+      </w:r>
+    </w:p>
+    <w:p>
+      <w:pPr>
+        <w:ind w:left="720"/>
+        <w:rPr>
+          <w:rStyle w:val="BookTitle"/>
+        </w:rPr>
+      </w:pPr>
+    </w:p>
+    <w:p>
+      <w:pPr>
+        <w:ind w:left="720"/>
+        <w:rPr>
+          <w:rStyle w:val="BookTitle"/>
+        </w:rPr>
+      </w:pPr>
     </w:p>
     <w:p>
       <w:pPr>
         <w:pStyle w:val="Heading2"/>
       </w:pPr>
-      <w:bookmarkStart w:id="13" w:name="_Toc492795829"/>
+      <w:bookmarkStart w:id="25" w:name="_Toc275167005"/>
       <w:r>
         <w:t>Performance</w:t>
       </w:r>
-      <w:bookmarkEnd w:id="13"/>
+      <w:bookmarkEnd w:id="25"/>
     </w:p>
     <w:p/>
     <w:p>
@@ -3636,11 +4919,11 @@
         <w:pStyle w:val="Heading3"/>
         <w:ind w:left="720" w:hanging="720"/>
       </w:pPr>
-      <w:bookmarkStart w:id="14" w:name="_Toc492795830"/>
+      <w:bookmarkStart w:id="26" w:name="_Toc275167006"/>
       <w:r>
         <w:t>&lt;Performance Requirement One&gt;</w:t>
       </w:r>
-      <w:bookmarkEnd w:id="14"/>
+      <w:bookmarkEnd w:id="26"/>
     </w:p>
     <w:p>
       <w:pPr>
@@ -3654,11 +4937,11 @@
       <w:pPr>
         <w:pStyle w:val="Heading2"/>
       </w:pPr>
-      <w:bookmarkStart w:id="15" w:name="_Toc492795831"/>
+      <w:bookmarkStart w:id="27" w:name="_Toc275167007"/>
       <w:r>
         <w:t>Supportability</w:t>
       </w:r>
-      <w:bookmarkEnd w:id="15"/>
+      <w:bookmarkEnd w:id="27"/>
     </w:p>
     <w:p>
       <w:pPr>
@@ -3670,15 +4953,7 @@
         <w:ind w:left="720"/>
       </w:pPr>
       <w:r>
-        <w:t xml:space="preserve">Our system should work on every popular </w:t>
-      </w:r>
-      <w:proofErr w:type="spellStart"/>
-      <w:r>
-        <w:t>webbrowser</w:t>
-      </w:r>
-      <w:proofErr w:type="spellEnd"/>
-      <w:r>
-        <w:t>.</w:t>
+        <w:t>Our system should work on every popular webbrowser.</w:t>
       </w:r>
     </w:p>
     <w:p>
@@ -3686,11 +4961,12 @@
         <w:pStyle w:val="Heading3"/>
         <w:ind w:left="720" w:hanging="720"/>
       </w:pPr>
-      <w:bookmarkStart w:id="16" w:name="_Toc492795832"/>
-      <w:r>
+      <w:bookmarkStart w:id="28" w:name="_Toc275167008"/>
+      <w:r>
+        <w:lastRenderedPageBreak/>
         <w:t>&lt;Supportability Requirement One&gt;</w:t>
       </w:r>
-      <w:bookmarkEnd w:id="16"/>
+      <w:bookmarkEnd w:id="28"/>
     </w:p>
     <w:p>
       <w:pPr>
@@ -3709,22 +4985,20 @@
       <w:pPr>
         <w:pStyle w:val="Heading2"/>
       </w:pPr>
-      <w:bookmarkStart w:id="17" w:name="_Toc492795833"/>
+      <w:bookmarkStart w:id="29" w:name="_Toc275167009"/>
       <w:r>
         <w:t>Design Constraints</w:t>
       </w:r>
-      <w:bookmarkEnd w:id="17"/>
+      <w:bookmarkEnd w:id="29"/>
     </w:p>
     <w:p/>
     <w:p>
       <w:pPr>
         <w:ind w:left="720"/>
       </w:pPr>
-      <w:proofErr w:type="gramStart"/>
       <w:r>
         <w:t>To be determined.</w:t>
       </w:r>
-      <w:proofErr w:type="gramEnd"/>
     </w:p>
     <w:p>
       <w:pPr>
@@ -3739,11 +5013,11 @@
         <w:pStyle w:val="Heading3"/>
         <w:ind w:left="720" w:hanging="720"/>
       </w:pPr>
-      <w:bookmarkStart w:id="18" w:name="_Toc492795834"/>
+      <w:bookmarkStart w:id="30" w:name="_Toc275167010"/>
       <w:r>
         <w:t>&lt;Design Constraint One&gt;</w:t>
       </w:r>
-      <w:bookmarkEnd w:id="18"/>
+      <w:bookmarkEnd w:id="30"/>
     </w:p>
     <w:p>
       <w:pPr>
@@ -3757,22 +5031,20 @@
       <w:pPr>
         <w:pStyle w:val="Heading2"/>
       </w:pPr>
-      <w:bookmarkStart w:id="19" w:name="_Toc492795835"/>
+      <w:bookmarkStart w:id="31" w:name="_Toc275167011"/>
       <w:r>
         <w:t>On-line User Documentation and Help System Requirements</w:t>
       </w:r>
-      <w:bookmarkEnd w:id="19"/>
+      <w:bookmarkEnd w:id="31"/>
     </w:p>
     <w:p/>
     <w:p>
       <w:pPr>
         <w:ind w:left="720"/>
       </w:pPr>
-      <w:proofErr w:type="gramStart"/>
       <w:r>
         <w:t>To be determined.</w:t>
       </w:r>
-      <w:proofErr w:type="gramEnd"/>
     </w:p>
     <w:p>
       <w:pPr>
@@ -3786,12 +5058,11 @@
       <w:pPr>
         <w:pStyle w:val="Heading2"/>
       </w:pPr>
-      <w:bookmarkStart w:id="20" w:name="_Toc492795836"/>
-      <w:r>
-        <w:lastRenderedPageBreak/>
+      <w:bookmarkStart w:id="32" w:name="_Toc275167012"/>
+      <w:r>
         <w:t>Purchased Components</w:t>
       </w:r>
-      <w:bookmarkEnd w:id="20"/>
+      <w:bookmarkEnd w:id="32"/>
     </w:p>
     <w:p/>
     <w:p>
@@ -3814,22 +5085,20 @@
       <w:pPr>
         <w:pStyle w:val="Heading2"/>
       </w:pPr>
-      <w:bookmarkStart w:id="21" w:name="_Toc492795837"/>
+      <w:bookmarkStart w:id="33" w:name="_Toc275167013"/>
       <w:r>
         <w:t>Interfaces</w:t>
       </w:r>
-      <w:bookmarkEnd w:id="21"/>
+      <w:bookmarkEnd w:id="33"/>
     </w:p>
     <w:p/>
     <w:p>
       <w:pPr>
         <w:ind w:firstLine="720"/>
       </w:pPr>
-      <w:proofErr w:type="gramStart"/>
       <w:r>
         <w:t>To be determined.</w:t>
       </w:r>
-      <w:proofErr w:type="gramEnd"/>
     </w:p>
     <w:p>
       <w:pPr>
@@ -3844,11 +5113,11 @@
         <w:pStyle w:val="Heading3"/>
         <w:ind w:left="720" w:hanging="720"/>
       </w:pPr>
-      <w:bookmarkStart w:id="22" w:name="_Toc492795838"/>
+      <w:bookmarkStart w:id="34" w:name="_Toc275167014"/>
       <w:r>
         <w:t>User Interfaces</w:t>
       </w:r>
-      <w:bookmarkEnd w:id="22"/>
+      <w:bookmarkEnd w:id="34"/>
     </w:p>
     <w:p>
       <w:pPr>
@@ -3863,11 +5132,11 @@
         <w:pStyle w:val="Heading3"/>
         <w:ind w:left="720" w:hanging="720"/>
       </w:pPr>
-      <w:bookmarkStart w:id="23" w:name="_Toc492795839"/>
+      <w:bookmarkStart w:id="35" w:name="_Toc275167015"/>
       <w:r>
         <w:t>Hardware Interfaces</w:t>
       </w:r>
-      <w:bookmarkEnd w:id="23"/>
+      <w:bookmarkEnd w:id="35"/>
     </w:p>
     <w:p>
       <w:pPr>
@@ -3882,11 +5151,11 @@
         <w:pStyle w:val="Heading3"/>
         <w:ind w:left="720" w:hanging="720"/>
       </w:pPr>
-      <w:bookmarkStart w:id="24" w:name="_Toc492795840"/>
+      <w:bookmarkStart w:id="36" w:name="_Toc275167016"/>
       <w:r>
         <w:t>Software Interfaces</w:t>
       </w:r>
-      <w:bookmarkEnd w:id="24"/>
+      <w:bookmarkEnd w:id="36"/>
     </w:p>
     <w:p>
       <w:pPr>
@@ -3911,11 +5180,11 @@
         <w:pStyle w:val="Heading3"/>
         <w:ind w:left="720" w:hanging="720"/>
       </w:pPr>
-      <w:bookmarkStart w:id="25" w:name="_Toc492795841"/>
+      <w:bookmarkStart w:id="37" w:name="_Toc275167017"/>
       <w:r>
         <w:t>Communications Interfaces</w:t>
       </w:r>
-      <w:bookmarkEnd w:id="25"/>
+      <w:bookmarkEnd w:id="37"/>
     </w:p>
     <w:p>
       <w:pPr>
@@ -3929,22 +5198,21 @@
       <w:pPr>
         <w:pStyle w:val="Heading2"/>
       </w:pPr>
-      <w:bookmarkStart w:id="26" w:name="_Toc492795842"/>
-      <w:r>
+      <w:bookmarkStart w:id="38" w:name="_Toc275167018"/>
+      <w:r>
+        <w:lastRenderedPageBreak/>
         <w:t>Licensing Requirements</w:t>
       </w:r>
-      <w:bookmarkEnd w:id="26"/>
+      <w:bookmarkEnd w:id="38"/>
     </w:p>
     <w:p/>
     <w:p>
       <w:pPr>
         <w:ind w:left="720"/>
       </w:pPr>
-      <w:proofErr w:type="gramStart"/>
       <w:r>
         <w:t>To be determined.</w:t>
       </w:r>
-      <w:proofErr w:type="gramEnd"/>
     </w:p>
     <w:p>
       <w:pPr>
@@ -3958,63 +5226,47 @@
       <w:pPr>
         <w:pStyle w:val="Heading2"/>
       </w:pPr>
-      <w:bookmarkStart w:id="27" w:name="_Toc492795843"/>
+      <w:bookmarkStart w:id="39" w:name="_Toc275167019"/>
       <w:r>
         <w:t>Legal, Copyright, and Other Notices</w:t>
       </w:r>
-      <w:bookmarkEnd w:id="27"/>
+      <w:bookmarkEnd w:id="39"/>
     </w:p>
     <w:p>
       <w:pPr>
         <w:pStyle w:val="InfoBlue"/>
       </w:pPr>
       <w:r>
-        <w:t xml:space="preserve">[This section describes any necessary legal disclaimers, warranties, copyright notices, patent notices, </w:t>
-      </w:r>
-      <w:proofErr w:type="spellStart"/>
-      <w:r>
-        <w:t>wordmark</w:t>
-      </w:r>
-      <w:proofErr w:type="spellEnd"/>
-      <w:r>
-        <w:t>, trademark, or logo compliance issues for the software.]</w:t>
+        <w:t>[This section describes any necessary legal disclaimers, warranties, copyright notices, patent notices, wordmark, trademark, or logo compliance issues for the software.]</w:t>
       </w:r>
     </w:p>
     <w:p>
       <w:pPr>
         <w:pStyle w:val="Heading2"/>
       </w:pPr>
-      <w:bookmarkStart w:id="28" w:name="_Toc492795844"/>
+      <w:bookmarkStart w:id="40" w:name="_Toc275167020"/>
       <w:r>
         <w:t>Applicable Standards</w:t>
       </w:r>
-      <w:bookmarkEnd w:id="28"/>
+      <w:bookmarkEnd w:id="40"/>
     </w:p>
     <w:p>
       <w:pPr>
         <w:pStyle w:val="InfoBlue"/>
       </w:pPr>
       <w:r>
-        <w:t xml:space="preserve">[This section describes by reference any applicable standard and the specific sections of any such </w:t>
-      </w:r>
-      <w:proofErr w:type="gramStart"/>
-      <w:r>
-        <w:t>standards which</w:t>
-      </w:r>
-      <w:proofErr w:type="gramEnd"/>
-      <w:r>
-        <w:t xml:space="preserve"> apply to the system being described. For example, this could include legal, quality and regulatory standards, industry standards for usability, interoperability, internationalization, operating system compliance, and so forth.]</w:t>
+        <w:t>[This section describes by reference any applicable standard and the specific sections of any such standards which apply to the system being described. For example, this could include legal, quality and regulatory standards, industry standards for usability, interoperability, internationalization, operating system compliance, and so forth.]</w:t>
       </w:r>
     </w:p>
     <w:p>
       <w:pPr>
         <w:pStyle w:val="Heading1"/>
       </w:pPr>
-      <w:bookmarkStart w:id="29" w:name="_Toc492795845"/>
+      <w:bookmarkStart w:id="41" w:name="_Toc275167021"/>
       <w:r>
         <w:t>Supporting Information</w:t>
       </w:r>
-      <w:bookmarkEnd w:id="29"/>
+      <w:bookmarkEnd w:id="41"/>
     </w:p>
     <w:p>
       <w:pPr>
@@ -4075,7 +5327,6 @@
         <w:pStyle w:val="InfoBlue"/>
       </w:pPr>
       <w:r>
-        <w:lastRenderedPageBreak/>
         <w:t xml:space="preserve">These may include use-case storyboards or user-interface prototypes. When appendices are included, the </w:t>
       </w:r>
       <w:r>
@@ -4099,9 +5350,11 @@
       <w:pPr>
         <w:pStyle w:val="Heading1"/>
       </w:pPr>
+      <w:bookmarkStart w:id="42" w:name="_Toc275167022"/>
       <w:r>
         <w:t>Glossary</w:t>
       </w:r>
+      <w:bookmarkEnd w:id="42"/>
     </w:p>
     <w:sectPr>
       <w:headerReference w:type="default" r:id="rId12"/>
@@ -4234,23 +5487,11 @@
           <w:r>
             <w:sym w:font="Symbol" w:char="F0D3"/>
           </w:r>
-          <w:r>
-            <w:fldChar w:fldCharType="begin"/>
-          </w:r>
-          <w:r>
-            <w:instrText xml:space="preserve"> DOCPROPERTY "Company"  \* MERGEFORMAT </w:instrText>
-          </w:r>
-          <w:r>
-            <w:fldChar w:fldCharType="separate"/>
-          </w:r>
-          <w:proofErr w:type="spellStart"/>
-          <w:r>
-            <w:t>CookieApp</w:t>
-          </w:r>
-          <w:proofErr w:type="spellEnd"/>
-          <w:r>
-            <w:fldChar w:fldCharType="end"/>
-          </w:r>
+          <w:fldSimple w:instr=" DOCPROPERTY &quot;Company&quot;  \* MERGEFORMAT ">
+            <w:r>
+              <w:t>CookieApp</w:t>
+            </w:r>
+          </w:fldSimple>
           <w:r>
             <w:t xml:space="preserve">, </w:t>
           </w:r>
@@ -4289,6 +5530,9 @@
             <w:jc w:val="right"/>
           </w:pPr>
           <w:r>
+            <w:rPr>
+              <w:rStyle w:val="PageNumber"/>
+            </w:rPr>
             <w:t xml:space="preserve">Page </w:t>
           </w:r>
           <w:r>
@@ -4315,6 +5559,43 @@
               <w:noProof/>
             </w:rPr>
             <w:t>6</w:t>
+          </w:r>
+          <w:r>
+            <w:rPr>
+              <w:rStyle w:val="PageNumber"/>
+            </w:rPr>
+            <w:fldChar w:fldCharType="end"/>
+          </w:r>
+          <w:r>
+            <w:rPr>
+              <w:rStyle w:val="PageNumber"/>
+            </w:rPr>
+            <w:t xml:space="preserve"> of </w:t>
+          </w:r>
+          <w:r>
+            <w:rPr>
+              <w:rStyle w:val="PageNumber"/>
+            </w:rPr>
+            <w:fldChar w:fldCharType="begin"/>
+          </w:r>
+          <w:r>
+            <w:rPr>
+              <w:rStyle w:val="PageNumber"/>
+            </w:rPr>
+            <w:instrText xml:space="preserve"> NUMPAGES </w:instrText>
+          </w:r>
+          <w:r>
+            <w:rPr>
+              <w:rStyle w:val="PageNumber"/>
+            </w:rPr>
+            <w:fldChar w:fldCharType="separate"/>
+          </w:r>
+          <w:r>
+            <w:rPr>
+              <w:rStyle w:val="PageNumber"/>
+              <w:noProof/>
+            </w:rPr>
+            <w:t>11</w:t>
           </w:r>
           <w:r>
             <w:rPr>
@@ -4428,11 +5709,9 @@
           <w:tcW w:w="6379" w:type="dxa"/>
         </w:tcPr>
         <w:p>
-          <w:proofErr w:type="spellStart"/>
           <w:r>
             <w:t>CookieApp</w:t>
           </w:r>
-          <w:proofErr w:type="spellEnd"/>
         </w:p>
       </w:tc>
       <w:tc>
@@ -4472,13 +5751,7 @@
         </w:tcPr>
         <w:p>
           <w:r>
-            <w:t xml:space="preserve">  Date:  1</w:t>
-          </w:r>
-          <w:r>
-            <w:t>6</w:t>
-          </w:r>
-          <w:r>
-            <w:t>.10.2014</w:t>
+            <w:t xml:space="preserve">  Date:  16.10.2014</w:t>
           </w:r>
         </w:p>
       </w:tc>
@@ -5668,7 +6941,7 @@
     <w:name w:val="toc 1"/>
     <w:basedOn w:val="Normal"/>
     <w:next w:val="Normal"/>
-    <w:semiHidden/>
+    <w:uiPriority w:val="39"/>
     <w:pPr>
       <w:tabs>
         <w:tab w:val="right" w:pos="9360"/>
@@ -5681,7 +6954,7 @@
     <w:name w:val="toc 2"/>
     <w:basedOn w:val="Normal"/>
     <w:next w:val="Normal"/>
-    <w:semiHidden/>
+    <w:uiPriority w:val="39"/>
     <w:pPr>
       <w:tabs>
         <w:tab w:val="right" w:pos="9360"/>
@@ -5693,7 +6966,7 @@
     <w:name w:val="toc 3"/>
     <w:basedOn w:val="Normal"/>
     <w:next w:val="Normal"/>
-    <w:semiHidden/>
+    <w:uiPriority w:val="39"/>
     <w:pPr>
       <w:tabs>
         <w:tab w:val="left" w:pos="1440"/>
@@ -6036,6 +7309,19 @@
       <w:ind w:left="720"/>
       <w:contextualSpacing/>
     </w:pPr>
+  </w:style>
+  <w:style w:type="character" w:styleId="BookTitle">
+    <w:name w:val="Book Title"/>
+    <w:basedOn w:val="DefaultParagraphFont"/>
+    <w:uiPriority w:val="33"/>
+    <w:qFormat/>
+    <w:rsid w:val="00CC7015"/>
+    <w:rPr>
+      <w:b/>
+      <w:bCs/>
+      <w:smallCaps/>
+      <w:spacing w:val="5"/>
+    </w:rPr>
   </w:style>
 </w:styles>
 </file>
@@ -6432,7 +7718,7 @@
     <w:name w:val="toc 1"/>
     <w:basedOn w:val="Normal"/>
     <w:next w:val="Normal"/>
-    <w:semiHidden/>
+    <w:uiPriority w:val="39"/>
     <w:pPr>
       <w:tabs>
         <w:tab w:val="right" w:pos="9360"/>
@@ -6445,7 +7731,7 @@
     <w:name w:val="toc 2"/>
     <w:basedOn w:val="Normal"/>
     <w:next w:val="Normal"/>
-    <w:semiHidden/>
+    <w:uiPriority w:val="39"/>
     <w:pPr>
       <w:tabs>
         <w:tab w:val="right" w:pos="9360"/>
@@ -6457,7 +7743,7 @@
     <w:name w:val="toc 3"/>
     <w:basedOn w:val="Normal"/>
     <w:next w:val="Normal"/>
-    <w:semiHidden/>
+    <w:uiPriority w:val="39"/>
     <w:pPr>
       <w:tabs>
         <w:tab w:val="left" w:pos="1440"/>
@@ -6800,6 +8086,19 @@
       <w:ind w:left="720"/>
       <w:contextualSpacing/>
     </w:pPr>
+  </w:style>
+  <w:style w:type="character" w:styleId="BookTitle">
+    <w:name w:val="Book Title"/>
+    <w:basedOn w:val="DefaultParagraphFont"/>
+    <w:uiPriority w:val="33"/>
+    <w:qFormat/>
+    <w:rsid w:val="00CC7015"/>
+    <w:rPr>
+      <w:b/>
+      <w:bCs/>
+      <w:smallCaps/>
+      <w:spacing w:val="5"/>
+    </w:rPr>
   </w:style>
 </w:styles>
 </file>
@@ -6895,16 +8194,8 @@
     <w:pitch w:val="variable"/>
     <w:sig w:usb0="00000003" w:usb1="00000000" w:usb2="00000000" w:usb3="00000000" w:csb0="00000001" w:csb1="00000000"/>
   </w:font>
-  <w:font w:name="ＭＳ ゴシック">
-    <w:panose1 w:val="00000000000000000000"/>
-    <w:charset w:val="80"/>
-    <w:family w:val="modern"/>
-    <w:notTrueType/>
-    <w:pitch w:val="fixed"/>
-    <w:sig w:usb0="00000001" w:usb1="08070000" w:usb2="00000010" w:usb3="00000000" w:csb0="00020000" w:csb1="00000000"/>
-  </w:font>
-  <w:font w:name="Cambria">
-    <w:panose1 w:val="02040503050406030204"/>
+  <w:font w:name="Calibri">
+    <w:panose1 w:val="020F0502020204030204"/>
     <w:charset w:val="00"/>
     <w:family w:val="auto"/>
     <w:pitch w:val="variable"/>
@@ -6918,8 +8209,16 @@
     <w:pitch w:val="fixed"/>
     <w:sig w:usb0="00000001" w:usb1="08070000" w:usb2="00000010" w:usb3="00000000" w:csb0="00020000" w:csb1="00000000"/>
   </w:font>
-  <w:font w:name="Calibri">
-    <w:panose1 w:val="020F0502020204030204"/>
+  <w:font w:name="ＭＳ ゴシック">
+    <w:panose1 w:val="00000000000000000000"/>
+    <w:charset w:val="80"/>
+    <w:family w:val="modern"/>
+    <w:notTrueType/>
+    <w:pitch w:val="fixed"/>
+    <w:sig w:usb0="00000001" w:usb1="08070000" w:usb2="00000010" w:usb3="00000000" w:csb0="00020000" w:csb1="00000000"/>
+  </w:font>
+  <w:font w:name="Cambria">
+    <w:panose1 w:val="02040503050406030204"/>
     <w:charset w:val="00"/>
     <w:family w:val="auto"/>
     <w:pitch w:val="variable"/>
@@ -6946,6 +8245,7 @@
     <w:rsid w:val="0037668F"/>
     <w:rsid w:val="004222E0"/>
     <w:rsid w:val="00664BE5"/>
+    <w:rsid w:val="00CA704D"/>
     <w:rsid w:val="00E11D6B"/>
   </w:rsids>
   <m:mathPr>
@@ -7648,4 +8948,16 @@
   <a:objectDefaults/>
   <a:extraClrSchemeLst/>
 </a:theme>
+</file>
+
+<file path=customXml/item1.xml><?xml version="1.0" encoding="utf-8"?>
+<b:Sources xmlns:b="http://schemas.openxmlformats.org/officeDocument/2006/bibliography" xmlns="http://schemas.openxmlformats.org/officeDocument/2006/bibliography" SelectedStyle="/TURABIAN.XSL" StyleName="Turabian"/>
+</file>
+
+<file path=customXml/itemProps1.xml><?xml version="1.0" encoding="utf-8"?>
+<ds:datastoreItem xmlns:ds="http://schemas.openxmlformats.org/officeDocument/2006/customXml" ds:itemID="{E953EE8E-6B58-D348-B78D-2A253CA0F62A}">
+  <ds:schemaRefs>
+    <ds:schemaRef ds:uri="http://schemas.openxmlformats.org/officeDocument/2006/bibliography"/>
+  </ds:schemaRefs>
+</ds:datastoreItem>
 </file>
</xml_diff>